<commit_message>
words: first and second functions
</commit_message>
<xml_diff>
--- a/hw5.docx
+++ b/hw5.docx
@@ -449,6 +449,12 @@
             </w:rPr>
             <m:t>-4λx</m:t>
           </m:r>
+          <m:r>
+            <w:rPr>
+              <w:rFonts w:ascii="Cambria Math" w:eastAsiaTheme="minorEastAsia" w:hAnsi="Cambria Math"/>
+            </w:rPr>
+            <m:t>=0</m:t>
+          </m:r>
         </m:oMath>
       </m:oMathPara>
     </w:p>
@@ -499,6 +505,12 @@
             </w:rPr>
             <m:t>-2λy</m:t>
           </m:r>
+          <m:r>
+            <w:rPr>
+              <w:rFonts w:ascii="Cambria Math" w:eastAsiaTheme="minorEastAsia" w:hAnsi="Cambria Math"/>
+            </w:rPr>
+            <m:t>=0</m:t>
+          </m:r>
         </m:oMath>
       </m:oMathPara>
     </w:p>
@@ -581,8 +593,2245 @@
             </w:rPr>
             <m:t>+16</m:t>
           </m:r>
+          <m:r>
+            <w:rPr>
+              <w:rFonts w:ascii="Cambria Math" w:eastAsiaTheme="minorEastAsia" w:hAnsi="Cambria Math"/>
+            </w:rPr>
+            <m:t>=0</m:t>
+          </m:r>
         </m:oMath>
       </m:oMathPara>
+    </w:p>
+    <w:p>
+      <w:pPr>
+        <w:pStyle w:val="ListParagraph"/>
+        <w:rPr>
+          <w:rFonts w:eastAsiaTheme="minorEastAsia"/>
+        </w:rPr>
+      </w:pPr>
+    </w:p>
+    <w:p>
+      <w:pPr>
+        <w:pStyle w:val="ListParagraph"/>
+        <w:rPr>
+          <w:rFonts w:eastAsiaTheme="minorEastAsia"/>
+        </w:rPr>
+      </w:pPr>
+      <m:oMathPara>
+        <m:oMath>
+          <m:r>
+            <m:rPr>
+              <m:sty m:val="p"/>
+            </m:rPr>
+            <w:rPr>
+              <w:rFonts w:ascii="Cambria Math" w:eastAsiaTheme="minorEastAsia" w:hAnsi="Cambria Math"/>
+            </w:rPr>
+            <m:t>∇</m:t>
+          </m:r>
+          <m:r>
+            <w:rPr>
+              <w:rFonts w:ascii="Cambria Math" w:eastAsiaTheme="minorEastAsia" w:hAnsi="Cambria Math"/>
+            </w:rPr>
+            <m:t>x</m:t>
+          </m:r>
+          <m:r>
+            <w:rPr>
+              <w:rFonts w:ascii="Cambria Math" w:eastAsiaTheme="minorEastAsia" w:hAnsi="Cambria Math"/>
+            </w:rPr>
+            <m:t>=</m:t>
+          </m:r>
+          <m:r>
+            <w:rPr>
+              <w:rFonts w:ascii="Cambria Math" w:eastAsiaTheme="minorEastAsia" w:hAnsi="Cambria Math"/>
+            </w:rPr>
+            <m:t>y</m:t>
+          </m:r>
+          <m:sSup>
+            <m:sSupPr>
+              <m:ctrlPr>
+                <w:rPr>
+                  <w:rFonts w:ascii="Cambria Math" w:eastAsiaTheme="minorEastAsia" w:hAnsi="Cambria Math"/>
+                  <w:i/>
+                </w:rPr>
+              </m:ctrlPr>
+            </m:sSupPr>
+            <m:e>
+              <m:r>
+                <w:rPr>
+                  <w:rFonts w:ascii="Cambria Math" w:eastAsiaTheme="minorEastAsia" w:hAnsi="Cambria Math"/>
+                </w:rPr>
+                <m:t>e</m:t>
+              </m:r>
+            </m:e>
+            <m:sup>
+              <m:r>
+                <w:rPr>
+                  <w:rFonts w:ascii="Cambria Math" w:eastAsiaTheme="minorEastAsia" w:hAnsi="Cambria Math"/>
+                </w:rPr>
+                <m:t>xy</m:t>
+              </m:r>
+            </m:sup>
+          </m:sSup>
+          <m:r>
+            <w:rPr>
+              <w:rFonts w:ascii="Cambria Math" w:eastAsiaTheme="minorEastAsia" w:hAnsi="Cambria Math"/>
+            </w:rPr>
+            <m:t>-</m:t>
+          </m:r>
+          <m:r>
+            <w:rPr>
+              <w:rFonts w:ascii="Cambria Math" w:eastAsiaTheme="minorEastAsia" w:hAnsi="Cambria Math"/>
+            </w:rPr>
+            <m:t>2</m:t>
+          </m:r>
+          <m:r>
+            <w:rPr>
+              <w:rFonts w:ascii="Cambria Math" w:eastAsiaTheme="minorEastAsia" w:hAnsi="Cambria Math"/>
+            </w:rPr>
+            <m:t>λx=0</m:t>
+          </m:r>
+        </m:oMath>
+      </m:oMathPara>
+    </w:p>
+    <w:p>
+      <w:pPr>
+        <w:pStyle w:val="ListParagraph"/>
+        <w:rPr>
+          <w:rFonts w:eastAsiaTheme="minorEastAsia"/>
+        </w:rPr>
+      </w:pPr>
+      <m:oMathPara>
+        <m:oMath>
+          <m:r>
+            <w:rPr>
+              <w:rFonts w:ascii="Cambria Math" w:eastAsiaTheme="minorEastAsia" w:hAnsi="Cambria Math"/>
+            </w:rPr>
+            <m:t>∇y</m:t>
+          </m:r>
+          <m:r>
+            <w:rPr>
+              <w:rFonts w:ascii="Cambria Math" w:eastAsiaTheme="minorEastAsia" w:hAnsi="Cambria Math"/>
+            </w:rPr>
+            <m:t>=x</m:t>
+          </m:r>
+          <m:sSup>
+            <m:sSupPr>
+              <m:ctrlPr>
+                <w:rPr>
+                  <w:rFonts w:ascii="Cambria Math" w:eastAsiaTheme="minorEastAsia" w:hAnsi="Cambria Math"/>
+                  <w:i/>
+                </w:rPr>
+              </m:ctrlPr>
+            </m:sSupPr>
+            <m:e>
+              <m:r>
+                <w:rPr>
+                  <w:rFonts w:ascii="Cambria Math" w:eastAsiaTheme="minorEastAsia" w:hAnsi="Cambria Math"/>
+                </w:rPr>
+                <m:t>e</m:t>
+              </m:r>
+            </m:e>
+            <m:sup>
+              <m:r>
+                <w:rPr>
+                  <w:rFonts w:ascii="Cambria Math" w:eastAsiaTheme="minorEastAsia" w:hAnsi="Cambria Math"/>
+                </w:rPr>
+                <m:t>xy</m:t>
+              </m:r>
+            </m:sup>
+          </m:sSup>
+          <m:r>
+            <w:rPr>
+              <w:rFonts w:ascii="Cambria Math" w:eastAsiaTheme="minorEastAsia" w:hAnsi="Cambria Math"/>
+            </w:rPr>
+            <m:t>-λy=0</m:t>
+          </m:r>
+        </m:oMath>
+      </m:oMathPara>
+    </w:p>
+    <w:p>
+      <w:pPr>
+        <w:pStyle w:val="ListParagraph"/>
+        <w:rPr>
+          <w:rFonts w:eastAsiaTheme="minorEastAsia"/>
+        </w:rPr>
+      </w:pPr>
+      <m:oMathPara>
+        <m:oMath>
+          <m:r>
+            <w:rPr>
+              <w:rFonts w:ascii="Cambria Math" w:eastAsiaTheme="minorEastAsia" w:hAnsi="Cambria Math"/>
+            </w:rPr>
+            <m:t>∇λ=-2</m:t>
+          </m:r>
+          <m:sSup>
+            <m:sSupPr>
+              <m:ctrlPr>
+                <w:rPr>
+                  <w:rFonts w:ascii="Cambria Math" w:eastAsiaTheme="minorEastAsia" w:hAnsi="Cambria Math"/>
+                  <w:i/>
+                </w:rPr>
+              </m:ctrlPr>
+            </m:sSupPr>
+            <m:e>
+              <m:r>
+                <w:rPr>
+                  <w:rFonts w:ascii="Cambria Math" w:eastAsiaTheme="minorEastAsia" w:hAnsi="Cambria Math"/>
+                </w:rPr>
+                <m:t>x</m:t>
+              </m:r>
+            </m:e>
+            <m:sup>
+              <m:r>
+                <w:rPr>
+                  <w:rFonts w:ascii="Cambria Math" w:eastAsiaTheme="minorEastAsia" w:hAnsi="Cambria Math"/>
+                </w:rPr>
+                <m:t>2</m:t>
+              </m:r>
+            </m:sup>
+          </m:sSup>
+          <m:r>
+            <w:rPr>
+              <w:rFonts w:ascii="Cambria Math" w:eastAsiaTheme="minorEastAsia" w:hAnsi="Cambria Math"/>
+            </w:rPr>
+            <m:t>-</m:t>
+          </m:r>
+          <m:sSup>
+            <m:sSupPr>
+              <m:ctrlPr>
+                <w:rPr>
+                  <w:rFonts w:ascii="Cambria Math" w:eastAsiaTheme="minorEastAsia" w:hAnsi="Cambria Math"/>
+                  <w:i/>
+                </w:rPr>
+              </m:ctrlPr>
+            </m:sSupPr>
+            <m:e>
+              <m:r>
+                <w:rPr>
+                  <w:rFonts w:ascii="Cambria Math" w:eastAsiaTheme="minorEastAsia" w:hAnsi="Cambria Math"/>
+                </w:rPr>
+                <m:t>y</m:t>
+              </m:r>
+            </m:e>
+            <m:sup>
+              <m:r>
+                <w:rPr>
+                  <w:rFonts w:ascii="Cambria Math" w:eastAsiaTheme="minorEastAsia" w:hAnsi="Cambria Math"/>
+                </w:rPr>
+                <m:t>2</m:t>
+              </m:r>
+            </m:sup>
+          </m:sSup>
+          <m:r>
+            <w:rPr>
+              <w:rFonts w:ascii="Cambria Math" w:eastAsiaTheme="minorEastAsia" w:hAnsi="Cambria Math"/>
+            </w:rPr>
+            <m:t>+16=0</m:t>
+          </m:r>
+        </m:oMath>
+      </m:oMathPara>
+    </w:p>
+    <w:p>
+      <w:pPr>
+        <w:pStyle w:val="ListParagraph"/>
+        <w:rPr>
+          <w:rFonts w:eastAsiaTheme="minorEastAsia"/>
+        </w:rPr>
+      </w:pPr>
+    </w:p>
+    <w:p>
+      <w:pPr>
+        <w:pStyle w:val="ListParagraph"/>
+        <w:rPr>
+          <w:rFonts w:eastAsiaTheme="minorEastAsia"/>
+        </w:rPr>
+      </w:pPr>
+      <m:oMathPara>
+        <m:oMath>
+          <m:r>
+            <w:rPr>
+              <w:rFonts w:ascii="Cambria Math" w:eastAsiaTheme="minorEastAsia" w:hAnsi="Cambria Math"/>
+            </w:rPr>
+            <m:t>II:x</m:t>
+          </m:r>
+          <m:sSup>
+            <m:sSupPr>
+              <m:ctrlPr>
+                <w:rPr>
+                  <w:rFonts w:ascii="Cambria Math" w:eastAsiaTheme="minorEastAsia" w:hAnsi="Cambria Math"/>
+                  <w:i/>
+                </w:rPr>
+              </m:ctrlPr>
+            </m:sSupPr>
+            <m:e>
+              <m:r>
+                <w:rPr>
+                  <w:rFonts w:ascii="Cambria Math" w:eastAsiaTheme="minorEastAsia" w:hAnsi="Cambria Math"/>
+                </w:rPr>
+                <m:t>e</m:t>
+              </m:r>
+            </m:e>
+            <m:sup>
+              <m:r>
+                <w:rPr>
+                  <w:rFonts w:ascii="Cambria Math" w:eastAsiaTheme="minorEastAsia" w:hAnsi="Cambria Math"/>
+                </w:rPr>
+                <m:t>xy</m:t>
+              </m:r>
+            </m:sup>
+          </m:sSup>
+          <m:r>
+            <w:rPr>
+              <w:rFonts w:ascii="Cambria Math" w:eastAsiaTheme="minorEastAsia" w:hAnsi="Cambria Math"/>
+            </w:rPr>
+            <m:t>=2λy</m:t>
+          </m:r>
+        </m:oMath>
+      </m:oMathPara>
+    </w:p>
+    <w:p>
+      <w:pPr>
+        <w:pStyle w:val="ListParagraph"/>
+        <w:rPr>
+          <w:rFonts w:eastAsiaTheme="minorEastAsia"/>
+        </w:rPr>
+      </w:pPr>
+      <m:oMathPara>
+        <m:oMath>
+          <m:r>
+            <w:rPr>
+              <w:rFonts w:ascii="Cambria Math" w:eastAsiaTheme="minorEastAsia" w:hAnsi="Cambria Math"/>
+            </w:rPr>
+            <m:t>II:λ=</m:t>
+          </m:r>
+          <m:f>
+            <m:fPr>
+              <m:ctrlPr>
+                <w:rPr>
+                  <w:rFonts w:ascii="Cambria Math" w:eastAsiaTheme="minorEastAsia" w:hAnsi="Cambria Math"/>
+                  <w:i/>
+                </w:rPr>
+              </m:ctrlPr>
+            </m:fPr>
+            <m:num>
+              <m:r>
+                <w:rPr>
+                  <w:rFonts w:ascii="Cambria Math" w:eastAsiaTheme="minorEastAsia" w:hAnsi="Cambria Math"/>
+                </w:rPr>
+                <m:t>x</m:t>
+              </m:r>
+              <m:sSup>
+                <m:sSupPr>
+                  <m:ctrlPr>
+                    <w:rPr>
+                      <w:rFonts w:ascii="Cambria Math" w:eastAsiaTheme="minorEastAsia" w:hAnsi="Cambria Math"/>
+                      <w:i/>
+                    </w:rPr>
+                  </m:ctrlPr>
+                </m:sSupPr>
+                <m:e>
+                  <m:r>
+                    <w:rPr>
+                      <w:rFonts w:ascii="Cambria Math" w:eastAsiaTheme="minorEastAsia" w:hAnsi="Cambria Math"/>
+                    </w:rPr>
+                    <m:t>e</m:t>
+                  </m:r>
+                </m:e>
+                <m:sup>
+                  <m:r>
+                    <w:rPr>
+                      <w:rFonts w:ascii="Cambria Math" w:eastAsiaTheme="minorEastAsia" w:hAnsi="Cambria Math"/>
+                    </w:rPr>
+                    <m:t>xy</m:t>
+                  </m:r>
+                </m:sup>
+              </m:sSup>
+            </m:num>
+            <m:den>
+              <m:r>
+                <w:rPr>
+                  <w:rFonts w:ascii="Cambria Math" w:eastAsiaTheme="minorEastAsia" w:hAnsi="Cambria Math"/>
+                </w:rPr>
+                <m:t>2y</m:t>
+              </m:r>
+            </m:den>
+          </m:f>
+        </m:oMath>
+      </m:oMathPara>
+    </w:p>
+    <w:p>
+      <w:pPr>
+        <w:pStyle w:val="ListParagraph"/>
+        <w:rPr>
+          <w:rFonts w:eastAsiaTheme="minorEastAsia"/>
+        </w:rPr>
+      </w:pPr>
+      <m:oMath>
+        <m:r>
+          <w:rPr>
+            <w:rFonts w:ascii="Cambria Math" w:eastAsiaTheme="minorEastAsia" w:hAnsi="Cambria Math"/>
+          </w:rPr>
+          <m:t>check y=0:</m:t>
+        </m:r>
+      </m:oMath>
+      <w:r>
+        <w:rPr>
+          <w:rFonts w:eastAsiaTheme="minorEastAsia"/>
+        </w:rPr>
+        <w:t xml:space="preserve"> </w:t>
+      </w:r>
+    </w:p>
+    <w:p>
+      <w:pPr>
+        <w:pStyle w:val="ListParagraph"/>
+        <w:rPr>
+          <w:rFonts w:eastAsiaTheme="minorEastAsia"/>
+        </w:rPr>
+      </w:pPr>
+      <m:oMathPara>
+        <m:oMath>
+          <m:r>
+            <w:rPr>
+              <w:rFonts w:ascii="Cambria Math" w:eastAsiaTheme="minorEastAsia" w:hAnsi="Cambria Math"/>
+            </w:rPr>
+            <m:t>I: -2λx=0→ x=0  or  λ=0</m:t>
+          </m:r>
+        </m:oMath>
+      </m:oMathPara>
+    </w:p>
+    <w:p>
+      <w:pPr>
+        <w:pStyle w:val="ListParagraph"/>
+        <w:rPr>
+          <w:rFonts w:eastAsiaTheme="minorEastAsia"/>
+        </w:rPr>
+      </w:pPr>
+      <w:r>
+        <w:rPr>
+          <w:rFonts w:eastAsiaTheme="minorEastAsia"/>
+        </w:rPr>
+        <w:tab/>
+      </w:r>
+      <m:oMath>
+        <m:r>
+          <w:rPr>
+            <w:rFonts w:ascii="Cambria Math" w:eastAsiaTheme="minorEastAsia" w:hAnsi="Cambria Math"/>
+          </w:rPr>
+          <m:t>x=0:</m:t>
+        </m:r>
+      </m:oMath>
+    </w:p>
+    <w:p>
+      <w:pPr>
+        <w:pStyle w:val="ListParagraph"/>
+        <w:rPr>
+          <w:rFonts w:eastAsiaTheme="minorEastAsia"/>
+        </w:rPr>
+      </w:pPr>
+      <m:oMathPara>
+        <m:oMath>
+          <m:r>
+            <w:rPr>
+              <w:rFonts w:ascii="Cambria Math" w:eastAsiaTheme="minorEastAsia" w:hAnsi="Cambria Math"/>
+            </w:rPr>
+            <m:t>III:  13=0→not possible</m:t>
+          </m:r>
+        </m:oMath>
+      </m:oMathPara>
+    </w:p>
+    <w:p>
+      <w:pPr>
+        <w:pStyle w:val="ListParagraph"/>
+        <w:rPr>
+          <w:rFonts w:eastAsiaTheme="minorEastAsia"/>
+        </w:rPr>
+      </w:pPr>
+      <w:r>
+        <w:rPr>
+          <w:rFonts w:eastAsiaTheme="minorEastAsia"/>
+        </w:rPr>
+        <w:tab/>
+      </w:r>
+      <m:oMath>
+        <m:r>
+          <w:rPr>
+            <w:rFonts w:ascii="Cambria Math" w:eastAsiaTheme="minorEastAsia" w:hAnsi="Cambria Math"/>
+          </w:rPr>
+          <m:t>λ=0:</m:t>
+        </m:r>
+      </m:oMath>
+    </w:p>
+    <w:p>
+      <w:pPr>
+        <w:pStyle w:val="ListParagraph"/>
+        <w:rPr>
+          <w:rFonts w:eastAsiaTheme="minorEastAsia"/>
+        </w:rPr>
+      </w:pPr>
+      <m:oMathPara>
+        <m:oMath>
+          <m:r>
+            <w:rPr>
+              <w:rFonts w:ascii="Cambria Math" w:eastAsiaTheme="minorEastAsia" w:hAnsi="Cambria Math"/>
+            </w:rPr>
+            <m:t>II:x</m:t>
+          </m:r>
+          <m:sSup>
+            <m:sSupPr>
+              <m:ctrlPr>
+                <w:rPr>
+                  <w:rFonts w:ascii="Cambria Math" w:eastAsiaTheme="minorEastAsia" w:hAnsi="Cambria Math"/>
+                  <w:i/>
+                </w:rPr>
+              </m:ctrlPr>
+            </m:sSupPr>
+            <m:e>
+              <m:r>
+                <w:rPr>
+                  <w:rFonts w:ascii="Cambria Math" w:eastAsiaTheme="minorEastAsia" w:hAnsi="Cambria Math"/>
+                </w:rPr>
+                <m:t>e</m:t>
+              </m:r>
+            </m:e>
+            <m:sup>
+              <m:r>
+                <w:rPr>
+                  <w:rFonts w:ascii="Cambria Math" w:eastAsiaTheme="minorEastAsia" w:hAnsi="Cambria Math"/>
+                </w:rPr>
+                <m:t>0</m:t>
+              </m:r>
+            </m:sup>
+          </m:sSup>
+          <m:r>
+            <w:rPr>
+              <w:rFonts w:ascii="Cambria Math" w:eastAsiaTheme="minorEastAsia" w:hAnsi="Cambria Math"/>
+            </w:rPr>
+            <m:t>=0→x=0→  III:16=0→not possible</m:t>
+          </m:r>
+        </m:oMath>
+      </m:oMathPara>
+    </w:p>
+    <w:p>
+      <w:pPr>
+        <w:pStyle w:val="ListParagraph"/>
+        <w:rPr>
+          <w:rFonts w:eastAsiaTheme="minorEastAsia"/>
+        </w:rPr>
+      </w:pPr>
+      <m:oMathPara>
+        <m:oMathParaPr>
+          <m:jc m:val="left"/>
+        </m:oMathParaPr>
+        <m:oMath>
+          <m:r>
+            <w:rPr>
+              <w:rFonts w:ascii="Cambria Math" w:eastAsiaTheme="minorEastAsia" w:hAnsi="Cambria Math"/>
+            </w:rPr>
+            <m:t>λ=</m:t>
+          </m:r>
+          <m:f>
+            <m:fPr>
+              <m:ctrlPr>
+                <w:rPr>
+                  <w:rFonts w:ascii="Cambria Math" w:eastAsiaTheme="minorEastAsia" w:hAnsi="Cambria Math"/>
+                  <w:i/>
+                </w:rPr>
+              </m:ctrlPr>
+            </m:fPr>
+            <m:num>
+              <m:r>
+                <w:rPr>
+                  <w:rFonts w:ascii="Cambria Math" w:eastAsiaTheme="minorEastAsia" w:hAnsi="Cambria Math"/>
+                </w:rPr>
+                <m:t>x</m:t>
+              </m:r>
+              <m:sSup>
+                <m:sSupPr>
+                  <m:ctrlPr>
+                    <w:rPr>
+                      <w:rFonts w:ascii="Cambria Math" w:eastAsiaTheme="minorEastAsia" w:hAnsi="Cambria Math"/>
+                      <w:i/>
+                    </w:rPr>
+                  </m:ctrlPr>
+                </m:sSupPr>
+                <m:e>
+                  <m:r>
+                    <w:rPr>
+                      <w:rFonts w:ascii="Cambria Math" w:eastAsiaTheme="minorEastAsia" w:hAnsi="Cambria Math"/>
+                    </w:rPr>
+                    <m:t>e</m:t>
+                  </m:r>
+                </m:e>
+                <m:sup>
+                  <m:r>
+                    <w:rPr>
+                      <w:rFonts w:ascii="Cambria Math" w:eastAsiaTheme="minorEastAsia" w:hAnsi="Cambria Math"/>
+                    </w:rPr>
+                    <m:t>xy</m:t>
+                  </m:r>
+                </m:sup>
+              </m:sSup>
+            </m:num>
+            <m:den>
+              <m:r>
+                <w:rPr>
+                  <w:rFonts w:ascii="Cambria Math" w:eastAsiaTheme="minorEastAsia" w:hAnsi="Cambria Math"/>
+                </w:rPr>
+                <m:t>2y</m:t>
+              </m:r>
+            </m:den>
+          </m:f>
+          <m:r>
+            <w:rPr>
+              <w:rFonts w:ascii="Cambria Math" w:eastAsiaTheme="minorEastAsia" w:hAnsi="Cambria Math"/>
+            </w:rPr>
+            <m:t>:</m:t>
+          </m:r>
+        </m:oMath>
+      </m:oMathPara>
+    </w:p>
+    <w:p>
+      <w:pPr>
+        <w:pStyle w:val="ListParagraph"/>
+        <w:rPr>
+          <w:rFonts w:eastAsiaTheme="minorEastAsia"/>
+        </w:rPr>
+      </w:pPr>
+      <m:oMathPara>
+        <m:oMath>
+          <m:r>
+            <w:rPr>
+              <w:rFonts w:ascii="Cambria Math" w:eastAsiaTheme="minorEastAsia" w:hAnsi="Cambria Math"/>
+            </w:rPr>
+            <m:t>I:  y</m:t>
+          </m:r>
+          <m:sSup>
+            <m:sSupPr>
+              <m:ctrlPr>
+                <w:rPr>
+                  <w:rFonts w:ascii="Cambria Math" w:eastAsiaTheme="minorEastAsia" w:hAnsi="Cambria Math"/>
+                  <w:i/>
+                </w:rPr>
+              </m:ctrlPr>
+            </m:sSupPr>
+            <m:e>
+              <m:r>
+                <w:rPr>
+                  <w:rFonts w:ascii="Cambria Math" w:eastAsiaTheme="minorEastAsia" w:hAnsi="Cambria Math"/>
+                </w:rPr>
+                <m:t>e</m:t>
+              </m:r>
+            </m:e>
+            <m:sup>
+              <m:r>
+                <w:rPr>
+                  <w:rFonts w:ascii="Cambria Math" w:eastAsiaTheme="minorEastAsia" w:hAnsi="Cambria Math"/>
+                </w:rPr>
+                <m:t>xy</m:t>
+              </m:r>
+            </m:sup>
+          </m:sSup>
+          <m:r>
+            <w:rPr>
+              <w:rFonts w:ascii="Cambria Math" w:eastAsiaTheme="minorEastAsia" w:hAnsi="Cambria Math"/>
+            </w:rPr>
+            <m:t>-2x∙</m:t>
+          </m:r>
+          <m:f>
+            <m:fPr>
+              <m:ctrlPr>
+                <w:rPr>
+                  <w:rFonts w:ascii="Cambria Math" w:eastAsiaTheme="minorEastAsia" w:hAnsi="Cambria Math"/>
+                  <w:i/>
+                </w:rPr>
+              </m:ctrlPr>
+            </m:fPr>
+            <m:num>
+              <m:r>
+                <w:rPr>
+                  <w:rFonts w:ascii="Cambria Math" w:eastAsiaTheme="minorEastAsia" w:hAnsi="Cambria Math"/>
+                </w:rPr>
+                <m:t>x</m:t>
+              </m:r>
+              <m:sSup>
+                <m:sSupPr>
+                  <m:ctrlPr>
+                    <w:rPr>
+                      <w:rFonts w:ascii="Cambria Math" w:eastAsiaTheme="minorEastAsia" w:hAnsi="Cambria Math"/>
+                      <w:i/>
+                    </w:rPr>
+                  </m:ctrlPr>
+                </m:sSupPr>
+                <m:e>
+                  <m:r>
+                    <w:rPr>
+                      <w:rFonts w:ascii="Cambria Math" w:eastAsiaTheme="minorEastAsia" w:hAnsi="Cambria Math"/>
+                    </w:rPr>
+                    <m:t>e</m:t>
+                  </m:r>
+                </m:e>
+                <m:sup>
+                  <m:r>
+                    <w:rPr>
+                      <w:rFonts w:ascii="Cambria Math" w:eastAsiaTheme="minorEastAsia" w:hAnsi="Cambria Math"/>
+                    </w:rPr>
+                    <m:t>xy</m:t>
+                  </m:r>
+                </m:sup>
+              </m:sSup>
+            </m:num>
+            <m:den>
+              <m:r>
+                <w:rPr>
+                  <w:rFonts w:ascii="Cambria Math" w:eastAsiaTheme="minorEastAsia" w:hAnsi="Cambria Math"/>
+                </w:rPr>
+                <m:t>y</m:t>
+              </m:r>
+            </m:den>
+          </m:f>
+          <m:r>
+            <w:rPr>
+              <w:rFonts w:ascii="Cambria Math" w:eastAsiaTheme="minorEastAsia" w:hAnsi="Cambria Math"/>
+            </w:rPr>
+            <m:t>=0   |∙y</m:t>
+          </m:r>
+        </m:oMath>
+      </m:oMathPara>
+    </w:p>
+    <w:p>
+      <w:pPr>
+        <w:pStyle w:val="ListParagraph"/>
+        <w:rPr>
+          <w:rFonts w:eastAsiaTheme="minorEastAsia"/>
+        </w:rPr>
+      </w:pPr>
+      <m:oMathPara>
+        <m:oMath>
+          <m:r>
+            <w:rPr>
+              <w:rFonts w:ascii="Cambria Math" w:eastAsiaTheme="minorEastAsia" w:hAnsi="Cambria Math"/>
+            </w:rPr>
+            <m:t xml:space="preserve">I:  </m:t>
+          </m:r>
+          <m:sSup>
+            <m:sSupPr>
+              <m:ctrlPr>
+                <w:rPr>
+                  <w:rFonts w:ascii="Cambria Math" w:eastAsiaTheme="minorEastAsia" w:hAnsi="Cambria Math"/>
+                  <w:i/>
+                </w:rPr>
+              </m:ctrlPr>
+            </m:sSupPr>
+            <m:e>
+              <m:r>
+                <w:rPr>
+                  <w:rFonts w:ascii="Cambria Math" w:eastAsiaTheme="minorEastAsia" w:hAnsi="Cambria Math"/>
+                </w:rPr>
+                <m:t>y</m:t>
+              </m:r>
+            </m:e>
+            <m:sup>
+              <m:r>
+                <w:rPr>
+                  <w:rFonts w:ascii="Cambria Math" w:eastAsiaTheme="minorEastAsia" w:hAnsi="Cambria Math"/>
+                </w:rPr>
+                <m:t>2</m:t>
+              </m:r>
+            </m:sup>
+          </m:sSup>
+          <m:sSup>
+            <m:sSupPr>
+              <m:ctrlPr>
+                <w:rPr>
+                  <w:rFonts w:ascii="Cambria Math" w:eastAsiaTheme="minorEastAsia" w:hAnsi="Cambria Math"/>
+                  <w:i/>
+                </w:rPr>
+              </m:ctrlPr>
+            </m:sSupPr>
+            <m:e>
+              <m:r>
+                <w:rPr>
+                  <w:rFonts w:ascii="Cambria Math" w:eastAsiaTheme="minorEastAsia" w:hAnsi="Cambria Math"/>
+                </w:rPr>
+                <m:t>e</m:t>
+              </m:r>
+            </m:e>
+            <m:sup>
+              <m:r>
+                <w:rPr>
+                  <w:rFonts w:ascii="Cambria Math" w:eastAsiaTheme="minorEastAsia" w:hAnsi="Cambria Math"/>
+                </w:rPr>
+                <m:t>xy</m:t>
+              </m:r>
+            </m:sup>
+          </m:sSup>
+          <m:r>
+            <w:rPr>
+              <w:rFonts w:ascii="Cambria Math" w:eastAsiaTheme="minorEastAsia" w:hAnsi="Cambria Math"/>
+            </w:rPr>
+            <m:t>-2</m:t>
+          </m:r>
+          <m:sSup>
+            <m:sSupPr>
+              <m:ctrlPr>
+                <w:rPr>
+                  <w:rFonts w:ascii="Cambria Math" w:eastAsiaTheme="minorEastAsia" w:hAnsi="Cambria Math"/>
+                  <w:i/>
+                </w:rPr>
+              </m:ctrlPr>
+            </m:sSupPr>
+            <m:e>
+              <m:r>
+                <w:rPr>
+                  <w:rFonts w:ascii="Cambria Math" w:eastAsiaTheme="minorEastAsia" w:hAnsi="Cambria Math"/>
+                </w:rPr>
+                <m:t>x</m:t>
+              </m:r>
+            </m:e>
+            <m:sup>
+              <m:r>
+                <w:rPr>
+                  <w:rFonts w:ascii="Cambria Math" w:eastAsiaTheme="minorEastAsia" w:hAnsi="Cambria Math"/>
+                </w:rPr>
+                <m:t>2</m:t>
+              </m:r>
+            </m:sup>
+          </m:sSup>
+          <m:sSup>
+            <m:sSupPr>
+              <m:ctrlPr>
+                <w:rPr>
+                  <w:rFonts w:ascii="Cambria Math" w:eastAsiaTheme="minorEastAsia" w:hAnsi="Cambria Math"/>
+                  <w:i/>
+                </w:rPr>
+              </m:ctrlPr>
+            </m:sSupPr>
+            <m:e>
+              <m:r>
+                <w:rPr>
+                  <w:rFonts w:ascii="Cambria Math" w:eastAsiaTheme="minorEastAsia" w:hAnsi="Cambria Math"/>
+                </w:rPr>
+                <m:t>e</m:t>
+              </m:r>
+            </m:e>
+            <m:sup>
+              <m:r>
+                <w:rPr>
+                  <w:rFonts w:ascii="Cambria Math" w:eastAsiaTheme="minorEastAsia" w:hAnsi="Cambria Math"/>
+                </w:rPr>
+                <m:t>xy</m:t>
+              </m:r>
+            </m:sup>
+          </m:sSup>
+          <m:r>
+            <w:rPr>
+              <w:rFonts w:ascii="Cambria Math" w:eastAsiaTheme="minorEastAsia" w:hAnsi="Cambria Math"/>
+            </w:rPr>
+            <m:t>=0  |:</m:t>
+          </m:r>
+          <m:sSup>
+            <m:sSupPr>
+              <m:ctrlPr>
+                <w:rPr>
+                  <w:rFonts w:ascii="Cambria Math" w:eastAsiaTheme="minorEastAsia" w:hAnsi="Cambria Math"/>
+                  <w:i/>
+                </w:rPr>
+              </m:ctrlPr>
+            </m:sSupPr>
+            <m:e>
+              <m:r>
+                <w:rPr>
+                  <w:rFonts w:ascii="Cambria Math" w:eastAsiaTheme="minorEastAsia" w:hAnsi="Cambria Math"/>
+                </w:rPr>
+                <m:t>e</m:t>
+              </m:r>
+            </m:e>
+            <m:sup>
+              <m:r>
+                <w:rPr>
+                  <w:rFonts w:ascii="Cambria Math" w:eastAsiaTheme="minorEastAsia" w:hAnsi="Cambria Math"/>
+                </w:rPr>
+                <m:t>xy</m:t>
+              </m:r>
+            </m:sup>
+          </m:sSup>
+        </m:oMath>
+      </m:oMathPara>
+    </w:p>
+    <w:p>
+      <w:pPr>
+        <w:pStyle w:val="ListParagraph"/>
+        <w:rPr>
+          <w:rFonts w:eastAsiaTheme="minorEastAsia"/>
+        </w:rPr>
+      </w:pPr>
+      <m:oMathPara>
+        <m:oMath>
+          <m:r>
+            <w:rPr>
+              <w:rFonts w:ascii="Cambria Math" w:eastAsiaTheme="minorEastAsia" w:hAnsi="Cambria Math"/>
+            </w:rPr>
+            <m:t xml:space="preserve">I:  </m:t>
+          </m:r>
+          <m:sSup>
+            <m:sSupPr>
+              <m:ctrlPr>
+                <w:rPr>
+                  <w:rFonts w:ascii="Cambria Math" w:eastAsiaTheme="minorEastAsia" w:hAnsi="Cambria Math"/>
+                  <w:i/>
+                </w:rPr>
+              </m:ctrlPr>
+            </m:sSupPr>
+            <m:e>
+              <m:r>
+                <w:rPr>
+                  <w:rFonts w:ascii="Cambria Math" w:eastAsiaTheme="minorEastAsia" w:hAnsi="Cambria Math"/>
+                </w:rPr>
+                <m:t>y</m:t>
+              </m:r>
+            </m:e>
+            <m:sup>
+              <m:r>
+                <w:rPr>
+                  <w:rFonts w:ascii="Cambria Math" w:eastAsiaTheme="minorEastAsia" w:hAnsi="Cambria Math"/>
+                </w:rPr>
+                <m:t>2</m:t>
+              </m:r>
+            </m:sup>
+          </m:sSup>
+          <m:r>
+            <w:rPr>
+              <w:rFonts w:ascii="Cambria Math" w:eastAsiaTheme="minorEastAsia" w:hAnsi="Cambria Math"/>
+            </w:rPr>
+            <m:t>=2</m:t>
+          </m:r>
+          <m:sSup>
+            <m:sSupPr>
+              <m:ctrlPr>
+                <w:rPr>
+                  <w:rFonts w:ascii="Cambria Math" w:eastAsiaTheme="minorEastAsia" w:hAnsi="Cambria Math"/>
+                  <w:i/>
+                </w:rPr>
+              </m:ctrlPr>
+            </m:sSupPr>
+            <m:e>
+              <m:r>
+                <w:rPr>
+                  <w:rFonts w:ascii="Cambria Math" w:eastAsiaTheme="minorEastAsia" w:hAnsi="Cambria Math"/>
+                </w:rPr>
+                <m:t>x</m:t>
+              </m:r>
+            </m:e>
+            <m:sup>
+              <m:r>
+                <w:rPr>
+                  <w:rFonts w:ascii="Cambria Math" w:eastAsiaTheme="minorEastAsia" w:hAnsi="Cambria Math"/>
+                </w:rPr>
+                <m:t>2</m:t>
+              </m:r>
+            </m:sup>
+          </m:sSup>
+        </m:oMath>
+      </m:oMathPara>
+    </w:p>
+    <w:p>
+      <w:pPr>
+        <w:pStyle w:val="ListParagraph"/>
+        <w:rPr>
+          <w:rFonts w:eastAsiaTheme="minorEastAsia"/>
+        </w:rPr>
+      </w:pPr>
+      <m:oMathPara>
+        <m:oMath>
+          <m:r>
+            <w:rPr>
+              <w:rFonts w:ascii="Cambria Math" w:eastAsiaTheme="minorEastAsia" w:hAnsi="Cambria Math"/>
+            </w:rPr>
+            <m:t xml:space="preserve">III:  </m:t>
+          </m:r>
+          <m:sSup>
+            <m:sSupPr>
+              <m:ctrlPr>
+                <w:rPr>
+                  <w:rFonts w:ascii="Cambria Math" w:eastAsiaTheme="minorEastAsia" w:hAnsi="Cambria Math"/>
+                  <w:i/>
+                </w:rPr>
+              </m:ctrlPr>
+            </m:sSupPr>
+            <m:e>
+              <m:r>
+                <w:rPr>
+                  <w:rFonts w:ascii="Cambria Math" w:eastAsiaTheme="minorEastAsia" w:hAnsi="Cambria Math"/>
+                </w:rPr>
+                <m:t>y</m:t>
+              </m:r>
+            </m:e>
+            <m:sup>
+              <m:r>
+                <w:rPr>
+                  <w:rFonts w:ascii="Cambria Math" w:eastAsiaTheme="minorEastAsia" w:hAnsi="Cambria Math"/>
+                </w:rPr>
+                <m:t>2</m:t>
+              </m:r>
+            </m:sup>
+          </m:sSup>
+          <m:r>
+            <w:rPr>
+              <w:rFonts w:ascii="Cambria Math" w:eastAsiaTheme="minorEastAsia" w:hAnsi="Cambria Math"/>
+            </w:rPr>
+            <m:t>=16-2</m:t>
+          </m:r>
+          <m:sSup>
+            <m:sSupPr>
+              <m:ctrlPr>
+                <w:rPr>
+                  <w:rFonts w:ascii="Cambria Math" w:eastAsiaTheme="minorEastAsia" w:hAnsi="Cambria Math"/>
+                  <w:i/>
+                </w:rPr>
+              </m:ctrlPr>
+            </m:sSupPr>
+            <m:e>
+              <m:r>
+                <w:rPr>
+                  <w:rFonts w:ascii="Cambria Math" w:eastAsiaTheme="minorEastAsia" w:hAnsi="Cambria Math"/>
+                </w:rPr>
+                <m:t>x</m:t>
+              </m:r>
+            </m:e>
+            <m:sup>
+              <m:r>
+                <w:rPr>
+                  <w:rFonts w:ascii="Cambria Math" w:eastAsiaTheme="minorEastAsia" w:hAnsi="Cambria Math"/>
+                </w:rPr>
+                <m:t>2</m:t>
+              </m:r>
+            </m:sup>
+          </m:sSup>
+        </m:oMath>
+      </m:oMathPara>
+    </w:p>
+    <w:p>
+      <w:pPr>
+        <w:pStyle w:val="ListParagraph"/>
+        <w:rPr>
+          <w:rFonts w:eastAsiaTheme="minorEastAsia"/>
+        </w:rPr>
+      </w:pPr>
+      <m:oMathPara>
+        <m:oMath>
+          <m:r>
+            <w:rPr>
+              <w:rFonts w:ascii="Cambria Math" w:eastAsiaTheme="minorEastAsia" w:hAnsi="Cambria Math"/>
+            </w:rPr>
+            <m:t>16-2</m:t>
+          </m:r>
+          <m:sSup>
+            <m:sSupPr>
+              <m:ctrlPr>
+                <w:rPr>
+                  <w:rFonts w:ascii="Cambria Math" w:eastAsiaTheme="minorEastAsia" w:hAnsi="Cambria Math"/>
+                  <w:i/>
+                </w:rPr>
+              </m:ctrlPr>
+            </m:sSupPr>
+            <m:e>
+              <m:r>
+                <w:rPr>
+                  <w:rFonts w:ascii="Cambria Math" w:eastAsiaTheme="minorEastAsia" w:hAnsi="Cambria Math"/>
+                </w:rPr>
+                <m:t>x</m:t>
+              </m:r>
+            </m:e>
+            <m:sup>
+              <m:r>
+                <w:rPr>
+                  <w:rFonts w:ascii="Cambria Math" w:eastAsiaTheme="minorEastAsia" w:hAnsi="Cambria Math"/>
+                </w:rPr>
+                <m:t>2</m:t>
+              </m:r>
+            </m:sup>
+          </m:sSup>
+          <m:r>
+            <w:rPr>
+              <w:rFonts w:ascii="Cambria Math" w:eastAsiaTheme="minorEastAsia" w:hAnsi="Cambria Math"/>
+            </w:rPr>
+            <m:t>=2</m:t>
+          </m:r>
+          <m:sSup>
+            <m:sSupPr>
+              <m:ctrlPr>
+                <w:rPr>
+                  <w:rFonts w:ascii="Cambria Math" w:eastAsiaTheme="minorEastAsia" w:hAnsi="Cambria Math"/>
+                  <w:i/>
+                </w:rPr>
+              </m:ctrlPr>
+            </m:sSupPr>
+            <m:e>
+              <m:r>
+                <w:rPr>
+                  <w:rFonts w:ascii="Cambria Math" w:eastAsiaTheme="minorEastAsia" w:hAnsi="Cambria Math"/>
+                </w:rPr>
+                <m:t>x</m:t>
+              </m:r>
+            </m:e>
+            <m:sup>
+              <m:r>
+                <w:rPr>
+                  <w:rFonts w:ascii="Cambria Math" w:eastAsiaTheme="minorEastAsia" w:hAnsi="Cambria Math"/>
+                </w:rPr>
+                <m:t>2</m:t>
+              </m:r>
+            </m:sup>
+          </m:sSup>
+        </m:oMath>
+      </m:oMathPara>
+    </w:p>
+    <w:p>
+      <w:pPr>
+        <w:pStyle w:val="ListParagraph"/>
+        <w:rPr>
+          <w:rFonts w:eastAsiaTheme="minorEastAsia"/>
+        </w:rPr>
+      </w:pPr>
+      <m:oMathPara>
+        <m:oMath>
+          <m:r>
+            <w:rPr>
+              <w:rFonts w:ascii="Cambria Math" w:eastAsiaTheme="minorEastAsia" w:hAnsi="Cambria Math"/>
+            </w:rPr>
+            <m:t>4</m:t>
+          </m:r>
+          <m:sSup>
+            <m:sSupPr>
+              <m:ctrlPr>
+                <w:rPr>
+                  <w:rFonts w:ascii="Cambria Math" w:eastAsiaTheme="minorEastAsia" w:hAnsi="Cambria Math"/>
+                  <w:i/>
+                </w:rPr>
+              </m:ctrlPr>
+            </m:sSupPr>
+            <m:e>
+              <m:r>
+                <w:rPr>
+                  <w:rFonts w:ascii="Cambria Math" w:eastAsiaTheme="minorEastAsia" w:hAnsi="Cambria Math"/>
+                </w:rPr>
+                <m:t>x</m:t>
+              </m:r>
+            </m:e>
+            <m:sup>
+              <m:r>
+                <w:rPr>
+                  <w:rFonts w:ascii="Cambria Math" w:eastAsiaTheme="minorEastAsia" w:hAnsi="Cambria Math"/>
+                </w:rPr>
+                <m:t>2</m:t>
+              </m:r>
+            </m:sup>
+          </m:sSup>
+          <m:r>
+            <w:rPr>
+              <w:rFonts w:ascii="Cambria Math" w:eastAsiaTheme="minorEastAsia" w:hAnsi="Cambria Math"/>
+            </w:rPr>
+            <m:t>=16</m:t>
+          </m:r>
+        </m:oMath>
+      </m:oMathPara>
+    </w:p>
+    <w:p>
+      <w:pPr>
+        <w:pStyle w:val="ListParagraph"/>
+        <w:rPr>
+          <w:rFonts w:eastAsiaTheme="minorEastAsia"/>
+        </w:rPr>
+      </w:pPr>
+      <m:oMathPara>
+        <m:oMath>
+          <m:sSup>
+            <m:sSupPr>
+              <m:ctrlPr>
+                <w:rPr>
+                  <w:rFonts w:ascii="Cambria Math" w:eastAsiaTheme="minorEastAsia" w:hAnsi="Cambria Math"/>
+                  <w:i/>
+                </w:rPr>
+              </m:ctrlPr>
+            </m:sSupPr>
+            <m:e>
+              <m:r>
+                <w:rPr>
+                  <w:rFonts w:ascii="Cambria Math" w:eastAsiaTheme="minorEastAsia" w:hAnsi="Cambria Math"/>
+                </w:rPr>
+                <m:t>x</m:t>
+              </m:r>
+            </m:e>
+            <m:sup>
+              <m:r>
+                <w:rPr>
+                  <w:rFonts w:ascii="Cambria Math" w:eastAsiaTheme="minorEastAsia" w:hAnsi="Cambria Math"/>
+                </w:rPr>
+                <m:t>2</m:t>
+              </m:r>
+            </m:sup>
+          </m:sSup>
+          <m:r>
+            <w:rPr>
+              <w:rFonts w:ascii="Cambria Math" w:eastAsiaTheme="minorEastAsia" w:hAnsi="Cambria Math"/>
+            </w:rPr>
+            <m:t>=4→x=±2</m:t>
+          </m:r>
+        </m:oMath>
+      </m:oMathPara>
+    </w:p>
+    <w:p>
+      <w:pPr>
+        <w:pStyle w:val="ListParagraph"/>
+        <w:rPr>
+          <w:rFonts w:eastAsiaTheme="minorEastAsia"/>
+        </w:rPr>
+      </w:pPr>
+      <m:oMath>
+        <m:r>
+          <w:rPr>
+            <w:rFonts w:ascii="Cambria Math" w:eastAsiaTheme="minorEastAsia" w:hAnsi="Cambria Math"/>
+          </w:rPr>
+          <m:t xml:space="preserve">X=2:  </m:t>
+        </m:r>
+      </m:oMath>
+      <w:r>
+        <w:rPr>
+          <w:rFonts w:eastAsiaTheme="minorEastAsia"/>
+        </w:rPr>
+        <w:t xml:space="preserve"> </w:t>
+      </w:r>
+    </w:p>
+    <w:p>
+      <w:pPr>
+        <w:pStyle w:val="ListParagraph"/>
+        <w:rPr>
+          <w:rFonts w:eastAsiaTheme="minorEastAsia"/>
+        </w:rPr>
+      </w:pPr>
+      <m:oMathPara>
+        <m:oMath>
+          <m:r>
+            <w:rPr>
+              <w:rFonts w:ascii="Cambria Math" w:eastAsiaTheme="minorEastAsia" w:hAnsi="Cambria Math"/>
+            </w:rPr>
+            <m:t xml:space="preserve">I:  </m:t>
+          </m:r>
+          <m:sSup>
+            <m:sSupPr>
+              <m:ctrlPr>
+                <w:rPr>
+                  <w:rFonts w:ascii="Cambria Math" w:eastAsiaTheme="minorEastAsia" w:hAnsi="Cambria Math"/>
+                  <w:i/>
+                </w:rPr>
+              </m:ctrlPr>
+            </m:sSupPr>
+            <m:e>
+              <m:r>
+                <w:rPr>
+                  <w:rFonts w:ascii="Cambria Math" w:eastAsiaTheme="minorEastAsia" w:hAnsi="Cambria Math"/>
+                </w:rPr>
+                <m:t>y</m:t>
+              </m:r>
+            </m:e>
+            <m:sup>
+              <m:r>
+                <w:rPr>
+                  <w:rFonts w:ascii="Cambria Math" w:eastAsiaTheme="minorEastAsia" w:hAnsi="Cambria Math"/>
+                </w:rPr>
+                <m:t>2</m:t>
+              </m:r>
+            </m:sup>
+          </m:sSup>
+          <m:r>
+            <w:rPr>
+              <w:rFonts w:ascii="Cambria Math" w:eastAsiaTheme="minorEastAsia" w:hAnsi="Cambria Math"/>
+            </w:rPr>
+            <m:t>=2∙</m:t>
+          </m:r>
+          <m:sSup>
+            <m:sSupPr>
+              <m:ctrlPr>
+                <w:rPr>
+                  <w:rFonts w:ascii="Cambria Math" w:eastAsiaTheme="minorEastAsia" w:hAnsi="Cambria Math"/>
+                  <w:i/>
+                </w:rPr>
+              </m:ctrlPr>
+            </m:sSupPr>
+            <m:e>
+              <m:r>
+                <w:rPr>
+                  <w:rFonts w:ascii="Cambria Math" w:eastAsiaTheme="minorEastAsia" w:hAnsi="Cambria Math"/>
+                </w:rPr>
+                <m:t>2</m:t>
+              </m:r>
+            </m:e>
+            <m:sup>
+              <m:r>
+                <w:rPr>
+                  <w:rFonts w:ascii="Cambria Math" w:eastAsiaTheme="minorEastAsia" w:hAnsi="Cambria Math"/>
+                </w:rPr>
+                <m:t>2</m:t>
+              </m:r>
+            </m:sup>
+          </m:sSup>
+          <m:r>
+            <w:rPr>
+              <w:rFonts w:ascii="Cambria Math" w:eastAsiaTheme="minorEastAsia" w:hAnsi="Cambria Math"/>
+            </w:rPr>
+            <m:t>=8→y=±</m:t>
+          </m:r>
+          <m:rad>
+            <m:radPr>
+              <m:degHide m:val="1"/>
+              <m:ctrlPr>
+                <w:rPr>
+                  <w:rFonts w:ascii="Cambria Math" w:eastAsiaTheme="minorEastAsia" w:hAnsi="Cambria Math"/>
+                  <w:i/>
+                </w:rPr>
+              </m:ctrlPr>
+            </m:radPr>
+            <m:deg/>
+            <m:e>
+              <m:r>
+                <w:rPr>
+                  <w:rFonts w:ascii="Cambria Math" w:eastAsiaTheme="minorEastAsia" w:hAnsi="Cambria Math"/>
+                </w:rPr>
+                <m:t>8</m:t>
+              </m:r>
+            </m:e>
+          </m:rad>
+        </m:oMath>
+      </m:oMathPara>
+    </w:p>
+    <w:p>
+      <w:pPr>
+        <w:pStyle w:val="ListParagraph"/>
+        <w:rPr>
+          <w:rFonts w:eastAsiaTheme="minorEastAsia"/>
+        </w:rPr>
+      </w:pPr>
+      <w:r>
+        <w:rPr>
+          <w:rFonts w:eastAsiaTheme="minorEastAsia"/>
+        </w:rPr>
+        <w:tab/>
+      </w:r>
+      <m:oMath>
+        <m:r>
+          <w:rPr>
+            <w:rFonts w:ascii="Cambria Math" w:eastAsiaTheme="minorEastAsia" w:hAnsi="Cambria Math"/>
+          </w:rPr>
+          <m:t>y=</m:t>
+        </m:r>
+        <m:rad>
+          <m:radPr>
+            <m:degHide m:val="1"/>
+            <m:ctrlPr>
+              <w:rPr>
+                <w:rFonts w:ascii="Cambria Math" w:eastAsiaTheme="minorEastAsia" w:hAnsi="Cambria Math"/>
+                <w:i/>
+              </w:rPr>
+            </m:ctrlPr>
+          </m:radPr>
+          <m:deg/>
+          <m:e>
+            <m:r>
+              <w:rPr>
+                <w:rFonts w:ascii="Cambria Math" w:eastAsiaTheme="minorEastAsia" w:hAnsi="Cambria Math"/>
+              </w:rPr>
+              <m:t>8</m:t>
+            </m:r>
+          </m:e>
+        </m:rad>
+        <m:r>
+          <w:rPr>
+            <w:rFonts w:ascii="Cambria Math" w:eastAsiaTheme="minorEastAsia" w:hAnsi="Cambria Math"/>
+          </w:rPr>
+          <m:t>:</m:t>
+        </m:r>
+      </m:oMath>
+    </w:p>
+    <w:p>
+      <w:pPr>
+        <w:pStyle w:val="ListParagraph"/>
+        <w:rPr>
+          <w:rFonts w:eastAsiaTheme="minorEastAsia"/>
+        </w:rPr>
+      </w:pPr>
+      <m:oMathPara>
+        <m:oMath>
+          <m:r>
+            <w:rPr>
+              <w:rFonts w:ascii="Cambria Math" w:eastAsiaTheme="minorEastAsia" w:hAnsi="Cambria Math"/>
+            </w:rPr>
+            <m:t>II:  λ=</m:t>
+          </m:r>
+          <m:f>
+            <m:fPr>
+              <m:ctrlPr>
+                <w:rPr>
+                  <w:rFonts w:ascii="Cambria Math" w:eastAsiaTheme="minorEastAsia" w:hAnsi="Cambria Math"/>
+                  <w:i/>
+                </w:rPr>
+              </m:ctrlPr>
+            </m:fPr>
+            <m:num>
+              <m:r>
+                <w:rPr>
+                  <w:rFonts w:ascii="Cambria Math" w:eastAsiaTheme="minorEastAsia" w:hAnsi="Cambria Math"/>
+                </w:rPr>
+                <m:t>2</m:t>
+              </m:r>
+              <m:sSup>
+                <m:sSupPr>
+                  <m:ctrlPr>
+                    <w:rPr>
+                      <w:rFonts w:ascii="Cambria Math" w:eastAsiaTheme="minorEastAsia" w:hAnsi="Cambria Math"/>
+                      <w:i/>
+                    </w:rPr>
+                  </m:ctrlPr>
+                </m:sSupPr>
+                <m:e>
+                  <m:r>
+                    <w:rPr>
+                      <w:rFonts w:ascii="Cambria Math" w:eastAsiaTheme="minorEastAsia" w:hAnsi="Cambria Math"/>
+                    </w:rPr>
+                    <m:t>e</m:t>
+                  </m:r>
+                </m:e>
+                <m:sup>
+                  <m:r>
+                    <w:rPr>
+                      <w:rFonts w:ascii="Cambria Math" w:eastAsiaTheme="minorEastAsia" w:hAnsi="Cambria Math"/>
+                    </w:rPr>
+                    <m:t>2∙</m:t>
+                  </m:r>
+                  <m:rad>
+                    <m:radPr>
+                      <m:degHide m:val="1"/>
+                      <m:ctrlPr>
+                        <w:rPr>
+                          <w:rFonts w:ascii="Cambria Math" w:eastAsiaTheme="minorEastAsia" w:hAnsi="Cambria Math"/>
+                          <w:i/>
+                        </w:rPr>
+                      </m:ctrlPr>
+                    </m:radPr>
+                    <m:deg/>
+                    <m:e>
+                      <m:r>
+                        <w:rPr>
+                          <w:rFonts w:ascii="Cambria Math" w:eastAsiaTheme="minorEastAsia" w:hAnsi="Cambria Math"/>
+                        </w:rPr>
+                        <m:t>8</m:t>
+                      </m:r>
+                    </m:e>
+                  </m:rad>
+                </m:sup>
+              </m:sSup>
+            </m:num>
+            <m:den>
+              <m:rad>
+                <m:radPr>
+                  <m:degHide m:val="1"/>
+                  <m:ctrlPr>
+                    <w:rPr>
+                      <w:rFonts w:ascii="Cambria Math" w:eastAsiaTheme="minorEastAsia" w:hAnsi="Cambria Math"/>
+                      <w:i/>
+                    </w:rPr>
+                  </m:ctrlPr>
+                </m:radPr>
+                <m:deg/>
+                <m:e>
+                  <m:r>
+                    <w:rPr>
+                      <w:rFonts w:ascii="Cambria Math" w:eastAsiaTheme="minorEastAsia" w:hAnsi="Cambria Math"/>
+                    </w:rPr>
+                    <m:t>8</m:t>
+                  </m:r>
+                </m:e>
+              </m:rad>
+            </m:den>
+          </m:f>
+          <m:r>
+            <w:rPr>
+              <w:rFonts w:ascii="Cambria Math" w:eastAsiaTheme="minorEastAsia" w:hAnsi="Cambria Math"/>
+            </w:rPr>
+            <m:t>=</m:t>
+          </m:r>
+          <m:f>
+            <m:fPr>
+              <m:ctrlPr>
+                <w:rPr>
+                  <w:rFonts w:ascii="Cambria Math" w:eastAsiaTheme="minorEastAsia" w:hAnsi="Cambria Math"/>
+                  <w:i/>
+                </w:rPr>
+              </m:ctrlPr>
+            </m:fPr>
+            <m:num>
+              <m:sSup>
+                <m:sSupPr>
+                  <m:ctrlPr>
+                    <w:rPr>
+                      <w:rFonts w:ascii="Cambria Math" w:eastAsiaTheme="minorEastAsia" w:hAnsi="Cambria Math"/>
+                      <w:i/>
+                    </w:rPr>
+                  </m:ctrlPr>
+                </m:sSupPr>
+                <m:e>
+                  <m:r>
+                    <w:rPr>
+                      <w:rFonts w:ascii="Cambria Math" w:eastAsiaTheme="minorEastAsia" w:hAnsi="Cambria Math"/>
+                    </w:rPr>
+                    <m:t>e</m:t>
+                  </m:r>
+                </m:e>
+                <m:sup>
+                  <m:r>
+                    <w:rPr>
+                      <w:rFonts w:ascii="Cambria Math" w:eastAsiaTheme="minorEastAsia" w:hAnsi="Cambria Math"/>
+                    </w:rPr>
+                    <m:t>4</m:t>
+                  </m:r>
+                  <m:rad>
+                    <m:radPr>
+                      <m:degHide m:val="1"/>
+                      <m:ctrlPr>
+                        <w:rPr>
+                          <w:rFonts w:ascii="Cambria Math" w:eastAsiaTheme="minorEastAsia" w:hAnsi="Cambria Math"/>
+                          <w:i/>
+                        </w:rPr>
+                      </m:ctrlPr>
+                    </m:radPr>
+                    <m:deg/>
+                    <m:e>
+                      <m:r>
+                        <w:rPr>
+                          <w:rFonts w:ascii="Cambria Math" w:eastAsiaTheme="minorEastAsia" w:hAnsi="Cambria Math"/>
+                        </w:rPr>
+                        <m:t>2</m:t>
+                      </m:r>
+                    </m:e>
+                  </m:rad>
+                </m:sup>
+              </m:sSup>
+            </m:num>
+            <m:den>
+              <m:rad>
+                <m:radPr>
+                  <m:degHide m:val="1"/>
+                  <m:ctrlPr>
+                    <w:rPr>
+                      <w:rFonts w:ascii="Cambria Math" w:eastAsiaTheme="minorEastAsia" w:hAnsi="Cambria Math"/>
+                      <w:i/>
+                    </w:rPr>
+                  </m:ctrlPr>
+                </m:radPr>
+                <m:deg/>
+                <m:e>
+                  <m:r>
+                    <w:rPr>
+                      <w:rFonts w:ascii="Cambria Math" w:eastAsiaTheme="minorEastAsia" w:hAnsi="Cambria Math"/>
+                    </w:rPr>
+                    <m:t>2</m:t>
+                  </m:r>
+                </m:e>
+              </m:rad>
+            </m:den>
+          </m:f>
+        </m:oMath>
+      </m:oMathPara>
+    </w:p>
+    <w:p>
+      <w:pPr>
+        <w:pStyle w:val="ListParagraph"/>
+        <w:rPr>
+          <w:rFonts w:eastAsiaTheme="minorEastAsia"/>
+        </w:rPr>
+      </w:pPr>
+      <w:r>
+        <w:rPr>
+          <w:rFonts w:eastAsiaTheme="minorEastAsia"/>
+        </w:rPr>
+        <w:tab/>
+      </w:r>
+      <m:oMath>
+        <m:r>
+          <w:rPr>
+            <w:rFonts w:ascii="Cambria Math" w:eastAsiaTheme="minorEastAsia" w:hAnsi="Cambria Math"/>
+          </w:rPr>
+          <m:t>y=-</m:t>
+        </m:r>
+        <m:rad>
+          <m:radPr>
+            <m:degHide m:val="1"/>
+            <m:ctrlPr>
+              <w:rPr>
+                <w:rFonts w:ascii="Cambria Math" w:eastAsiaTheme="minorEastAsia" w:hAnsi="Cambria Math"/>
+                <w:i/>
+              </w:rPr>
+            </m:ctrlPr>
+          </m:radPr>
+          <m:deg/>
+          <m:e>
+            <m:r>
+              <w:rPr>
+                <w:rFonts w:ascii="Cambria Math" w:eastAsiaTheme="minorEastAsia" w:hAnsi="Cambria Math"/>
+              </w:rPr>
+              <m:t>8</m:t>
+            </m:r>
+          </m:e>
+        </m:rad>
+        <m:r>
+          <w:rPr>
+            <w:rFonts w:ascii="Cambria Math" w:eastAsiaTheme="minorEastAsia" w:hAnsi="Cambria Math"/>
+          </w:rPr>
+          <m:t>:</m:t>
+        </m:r>
+      </m:oMath>
+    </w:p>
+    <w:p>
+      <w:pPr>
+        <w:pStyle w:val="ListParagraph"/>
+        <w:rPr>
+          <w:rFonts w:eastAsiaTheme="minorEastAsia"/>
+        </w:rPr>
+      </w:pPr>
+      <m:oMathPara>
+        <m:oMath>
+          <m:r>
+            <w:rPr>
+              <w:rFonts w:ascii="Cambria Math" w:eastAsiaTheme="minorEastAsia" w:hAnsi="Cambria Math"/>
+            </w:rPr>
+            <m:t>II:  λ=</m:t>
+          </m:r>
+          <m:f>
+            <m:fPr>
+              <m:ctrlPr>
+                <w:rPr>
+                  <w:rFonts w:ascii="Cambria Math" w:eastAsiaTheme="minorEastAsia" w:hAnsi="Cambria Math"/>
+                  <w:i/>
+                </w:rPr>
+              </m:ctrlPr>
+            </m:fPr>
+            <m:num>
+              <m:r>
+                <w:rPr>
+                  <w:rFonts w:ascii="Cambria Math" w:eastAsiaTheme="minorEastAsia" w:hAnsi="Cambria Math"/>
+                </w:rPr>
+                <m:t>2</m:t>
+              </m:r>
+              <m:sSup>
+                <m:sSupPr>
+                  <m:ctrlPr>
+                    <w:rPr>
+                      <w:rFonts w:ascii="Cambria Math" w:eastAsiaTheme="minorEastAsia" w:hAnsi="Cambria Math"/>
+                      <w:i/>
+                    </w:rPr>
+                  </m:ctrlPr>
+                </m:sSupPr>
+                <m:e>
+                  <m:r>
+                    <w:rPr>
+                      <w:rFonts w:ascii="Cambria Math" w:eastAsiaTheme="minorEastAsia" w:hAnsi="Cambria Math"/>
+                    </w:rPr>
+                    <m:t>e</m:t>
+                  </m:r>
+                </m:e>
+                <m:sup>
+                  <m:r>
+                    <w:rPr>
+                      <w:rFonts w:ascii="Cambria Math" w:eastAsiaTheme="minorEastAsia" w:hAnsi="Cambria Math"/>
+                    </w:rPr>
+                    <m:t>-</m:t>
+                  </m:r>
+                  <m:r>
+                    <w:rPr>
+                      <w:rFonts w:ascii="Cambria Math" w:eastAsiaTheme="minorEastAsia" w:hAnsi="Cambria Math"/>
+                    </w:rPr>
+                    <m:t>2∙</m:t>
+                  </m:r>
+                  <m:rad>
+                    <m:radPr>
+                      <m:degHide m:val="1"/>
+                      <m:ctrlPr>
+                        <w:rPr>
+                          <w:rFonts w:ascii="Cambria Math" w:eastAsiaTheme="minorEastAsia" w:hAnsi="Cambria Math"/>
+                          <w:i/>
+                        </w:rPr>
+                      </m:ctrlPr>
+                    </m:radPr>
+                    <m:deg/>
+                    <m:e>
+                      <m:r>
+                        <w:rPr>
+                          <w:rFonts w:ascii="Cambria Math" w:eastAsiaTheme="minorEastAsia" w:hAnsi="Cambria Math"/>
+                        </w:rPr>
+                        <m:t>8</m:t>
+                      </m:r>
+                    </m:e>
+                  </m:rad>
+                </m:sup>
+              </m:sSup>
+            </m:num>
+            <m:den>
+              <m:r>
+                <w:rPr>
+                  <w:rFonts w:ascii="Cambria Math" w:eastAsiaTheme="minorEastAsia" w:hAnsi="Cambria Math"/>
+                </w:rPr>
+                <m:t>-</m:t>
+              </m:r>
+              <m:rad>
+                <m:radPr>
+                  <m:degHide m:val="1"/>
+                  <m:ctrlPr>
+                    <w:rPr>
+                      <w:rFonts w:ascii="Cambria Math" w:eastAsiaTheme="minorEastAsia" w:hAnsi="Cambria Math"/>
+                      <w:i/>
+                    </w:rPr>
+                  </m:ctrlPr>
+                </m:radPr>
+                <m:deg/>
+                <m:e>
+                  <m:r>
+                    <w:rPr>
+                      <w:rFonts w:ascii="Cambria Math" w:eastAsiaTheme="minorEastAsia" w:hAnsi="Cambria Math"/>
+                    </w:rPr>
+                    <m:t>8</m:t>
+                  </m:r>
+                </m:e>
+              </m:rad>
+            </m:den>
+          </m:f>
+          <m:r>
+            <w:rPr>
+              <w:rFonts w:ascii="Cambria Math" w:eastAsiaTheme="minorEastAsia" w:hAnsi="Cambria Math"/>
+            </w:rPr>
+            <m:t>=</m:t>
+          </m:r>
+          <m:f>
+            <m:fPr>
+              <m:ctrlPr>
+                <w:rPr>
+                  <w:rFonts w:ascii="Cambria Math" w:eastAsiaTheme="minorEastAsia" w:hAnsi="Cambria Math"/>
+                  <w:i/>
+                </w:rPr>
+              </m:ctrlPr>
+            </m:fPr>
+            <m:num>
+              <m:sSup>
+                <m:sSupPr>
+                  <m:ctrlPr>
+                    <w:rPr>
+                      <w:rFonts w:ascii="Cambria Math" w:eastAsiaTheme="minorEastAsia" w:hAnsi="Cambria Math"/>
+                      <w:i/>
+                    </w:rPr>
+                  </m:ctrlPr>
+                </m:sSupPr>
+                <m:e>
+                  <m:r>
+                    <w:rPr>
+                      <w:rFonts w:ascii="Cambria Math" w:eastAsiaTheme="minorEastAsia" w:hAnsi="Cambria Math"/>
+                    </w:rPr>
+                    <m:t>e</m:t>
+                  </m:r>
+                </m:e>
+                <m:sup>
+                  <m:r>
+                    <w:rPr>
+                      <w:rFonts w:ascii="Cambria Math" w:eastAsiaTheme="minorEastAsia" w:hAnsi="Cambria Math"/>
+                    </w:rPr>
+                    <m:t>-</m:t>
+                  </m:r>
+                  <m:r>
+                    <w:rPr>
+                      <w:rFonts w:ascii="Cambria Math" w:eastAsiaTheme="minorEastAsia" w:hAnsi="Cambria Math"/>
+                    </w:rPr>
+                    <m:t>4</m:t>
+                  </m:r>
+                  <m:rad>
+                    <m:radPr>
+                      <m:degHide m:val="1"/>
+                      <m:ctrlPr>
+                        <w:rPr>
+                          <w:rFonts w:ascii="Cambria Math" w:eastAsiaTheme="minorEastAsia" w:hAnsi="Cambria Math"/>
+                          <w:i/>
+                        </w:rPr>
+                      </m:ctrlPr>
+                    </m:radPr>
+                    <m:deg/>
+                    <m:e>
+                      <m:r>
+                        <w:rPr>
+                          <w:rFonts w:ascii="Cambria Math" w:eastAsiaTheme="minorEastAsia" w:hAnsi="Cambria Math"/>
+                        </w:rPr>
+                        <m:t>2</m:t>
+                      </m:r>
+                    </m:e>
+                  </m:rad>
+                </m:sup>
+              </m:sSup>
+            </m:num>
+            <m:den>
+              <m:r>
+                <w:rPr>
+                  <w:rFonts w:ascii="Cambria Math" w:eastAsiaTheme="minorEastAsia" w:hAnsi="Cambria Math"/>
+                </w:rPr>
+                <m:t>-</m:t>
+              </m:r>
+              <m:rad>
+                <m:radPr>
+                  <m:degHide m:val="1"/>
+                  <m:ctrlPr>
+                    <w:rPr>
+                      <w:rFonts w:ascii="Cambria Math" w:eastAsiaTheme="minorEastAsia" w:hAnsi="Cambria Math"/>
+                      <w:i/>
+                    </w:rPr>
+                  </m:ctrlPr>
+                </m:radPr>
+                <m:deg/>
+                <m:e>
+                  <m:r>
+                    <w:rPr>
+                      <w:rFonts w:ascii="Cambria Math" w:eastAsiaTheme="minorEastAsia" w:hAnsi="Cambria Math"/>
+                    </w:rPr>
+                    <m:t>2</m:t>
+                  </m:r>
+                </m:e>
+              </m:rad>
+            </m:den>
+          </m:f>
+        </m:oMath>
+      </m:oMathPara>
+    </w:p>
+    <w:p>
+      <w:pPr>
+        <w:pStyle w:val="ListParagraph"/>
+        <w:rPr>
+          <w:rFonts w:eastAsiaTheme="minorEastAsia"/>
+        </w:rPr>
+      </w:pPr>
+      <m:oMath>
+        <m:r>
+          <w:rPr>
+            <w:rFonts w:ascii="Cambria Math" w:eastAsiaTheme="minorEastAsia" w:hAnsi="Cambria Math"/>
+          </w:rPr>
+          <m:t>X=-2:</m:t>
+        </m:r>
+      </m:oMath>
+      <w:r>
+        <w:rPr>
+          <w:rFonts w:eastAsiaTheme="minorEastAsia"/>
+        </w:rPr>
+        <w:t xml:space="preserve"> </w:t>
+      </w:r>
+    </w:p>
+    <w:p>
+      <w:pPr>
+        <w:pStyle w:val="ListParagraph"/>
+        <w:rPr>
+          <w:rFonts w:eastAsiaTheme="minorEastAsia"/>
+        </w:rPr>
+      </w:pPr>
+      <m:oMathPara>
+        <m:oMath>
+          <m:r>
+            <w:rPr>
+              <w:rFonts w:ascii="Cambria Math" w:eastAsiaTheme="minorEastAsia" w:hAnsi="Cambria Math"/>
+            </w:rPr>
+            <w:lastRenderedPageBreak/>
+            <m:t>I:</m:t>
+          </m:r>
+          <m:sSup>
+            <m:sSupPr>
+              <m:ctrlPr>
+                <w:rPr>
+                  <w:rFonts w:ascii="Cambria Math" w:eastAsiaTheme="minorEastAsia" w:hAnsi="Cambria Math"/>
+                  <w:i/>
+                </w:rPr>
+              </m:ctrlPr>
+            </m:sSupPr>
+            <m:e>
+              <m:r>
+                <w:rPr>
+                  <w:rFonts w:ascii="Cambria Math" w:eastAsiaTheme="minorEastAsia" w:hAnsi="Cambria Math"/>
+                </w:rPr>
+                <m:t>y</m:t>
+              </m:r>
+            </m:e>
+            <m:sup>
+              <m:r>
+                <w:rPr>
+                  <w:rFonts w:ascii="Cambria Math" w:eastAsiaTheme="minorEastAsia" w:hAnsi="Cambria Math"/>
+                </w:rPr>
+                <m:t>2</m:t>
+              </m:r>
+            </m:sup>
+          </m:sSup>
+          <m:r>
+            <w:rPr>
+              <w:rFonts w:ascii="Cambria Math" w:eastAsiaTheme="minorEastAsia" w:hAnsi="Cambria Math"/>
+            </w:rPr>
+            <m:t>=2∙</m:t>
+          </m:r>
+          <m:sSup>
+            <m:sSupPr>
+              <m:ctrlPr>
+                <w:rPr>
+                  <w:rFonts w:ascii="Cambria Math" w:eastAsiaTheme="minorEastAsia" w:hAnsi="Cambria Math"/>
+                  <w:i/>
+                </w:rPr>
+              </m:ctrlPr>
+            </m:sSupPr>
+            <m:e>
+              <m:d>
+                <m:dPr>
+                  <m:ctrlPr>
+                    <w:rPr>
+                      <w:rFonts w:ascii="Cambria Math" w:eastAsiaTheme="minorEastAsia" w:hAnsi="Cambria Math"/>
+                      <w:i/>
+                    </w:rPr>
+                  </m:ctrlPr>
+                </m:dPr>
+                <m:e>
+                  <m:r>
+                    <w:rPr>
+                      <w:rFonts w:ascii="Cambria Math" w:eastAsiaTheme="minorEastAsia" w:hAnsi="Cambria Math"/>
+                    </w:rPr>
+                    <m:t>-2</m:t>
+                  </m:r>
+                </m:e>
+              </m:d>
+            </m:e>
+            <m:sup>
+              <m:r>
+                <w:rPr>
+                  <w:rFonts w:ascii="Cambria Math" w:eastAsiaTheme="minorEastAsia" w:hAnsi="Cambria Math"/>
+                </w:rPr>
+                <m:t>2</m:t>
+              </m:r>
+            </m:sup>
+          </m:sSup>
+          <m:r>
+            <w:rPr>
+              <w:rFonts w:ascii="Cambria Math" w:eastAsiaTheme="minorEastAsia" w:hAnsi="Cambria Math"/>
+            </w:rPr>
+            <m:t>=8→same as with x=2</m:t>
+          </m:r>
+        </m:oMath>
+      </m:oMathPara>
+    </w:p>
+    <w:p>
+      <w:pPr>
+        <w:pStyle w:val="ListParagraph"/>
+        <w:rPr>
+          <w:rFonts w:eastAsiaTheme="minorEastAsia"/>
+        </w:rPr>
+      </w:pPr>
+      <w:r>
+        <w:rPr>
+          <w:rFonts w:eastAsiaTheme="minorEastAsia"/>
+        </w:rPr>
+        <w:t xml:space="preserve">values are: </w:t>
+      </w:r>
+      <m:oMath>
+        <m:d>
+          <m:dPr>
+            <m:begChr m:val="{"/>
+            <m:endChr m:val="}"/>
+            <m:ctrlPr>
+              <w:rPr>
+                <w:rFonts w:ascii="Cambria Math" w:eastAsiaTheme="minorEastAsia" w:hAnsi="Cambria Math"/>
+                <w:i/>
+              </w:rPr>
+            </m:ctrlPr>
+          </m:dPr>
+          <m:e>
+            <m:d>
+              <m:dPr>
+                <m:ctrlPr>
+                  <w:rPr>
+                    <w:rFonts w:ascii="Cambria Math" w:eastAsiaTheme="minorEastAsia" w:hAnsi="Cambria Math"/>
+                    <w:i/>
+                  </w:rPr>
+                </m:ctrlPr>
+              </m:dPr>
+              <m:e>
+                <m:r>
+                  <w:rPr>
+                    <w:rFonts w:ascii="Cambria Math" w:eastAsiaTheme="minorEastAsia" w:hAnsi="Cambria Math"/>
+                  </w:rPr>
+                  <m:t>x=±2, y=</m:t>
+                </m:r>
+                <m:rad>
+                  <m:radPr>
+                    <m:degHide m:val="1"/>
+                    <m:ctrlPr>
+                      <w:rPr>
+                        <w:rFonts w:ascii="Cambria Math" w:eastAsiaTheme="minorEastAsia" w:hAnsi="Cambria Math"/>
+                        <w:i/>
+                      </w:rPr>
+                    </m:ctrlPr>
+                  </m:radPr>
+                  <m:deg/>
+                  <m:e>
+                    <m:r>
+                      <w:rPr>
+                        <w:rFonts w:ascii="Cambria Math" w:eastAsiaTheme="minorEastAsia" w:hAnsi="Cambria Math"/>
+                      </w:rPr>
+                      <m:t>8</m:t>
+                    </m:r>
+                  </m:e>
+                </m:rad>
+                <m:r>
+                  <w:rPr>
+                    <w:rFonts w:ascii="Cambria Math" w:eastAsiaTheme="minorEastAsia" w:hAnsi="Cambria Math"/>
+                  </w:rPr>
+                  <m:t>,  λ=</m:t>
+                </m:r>
+                <m:f>
+                  <m:fPr>
+                    <m:ctrlPr>
+                      <w:rPr>
+                        <w:rFonts w:ascii="Cambria Math" w:eastAsiaTheme="minorEastAsia" w:hAnsi="Cambria Math"/>
+                        <w:i/>
+                      </w:rPr>
+                    </m:ctrlPr>
+                  </m:fPr>
+                  <m:num>
+                    <m:sSup>
+                      <m:sSupPr>
+                        <m:ctrlPr>
+                          <w:rPr>
+                            <w:rFonts w:ascii="Cambria Math" w:eastAsiaTheme="minorEastAsia" w:hAnsi="Cambria Math"/>
+                            <w:i/>
+                          </w:rPr>
+                        </m:ctrlPr>
+                      </m:sSupPr>
+                      <m:e>
+                        <m:r>
+                          <w:rPr>
+                            <w:rFonts w:ascii="Cambria Math" w:eastAsiaTheme="minorEastAsia" w:hAnsi="Cambria Math"/>
+                          </w:rPr>
+                          <m:t>e</m:t>
+                        </m:r>
+                      </m:e>
+                      <m:sup>
+                        <m:r>
+                          <w:rPr>
+                            <w:rFonts w:ascii="Cambria Math" w:eastAsiaTheme="minorEastAsia" w:hAnsi="Cambria Math"/>
+                          </w:rPr>
+                          <m:t>4</m:t>
+                        </m:r>
+                        <m:rad>
+                          <m:radPr>
+                            <m:degHide m:val="1"/>
+                            <m:ctrlPr>
+                              <w:rPr>
+                                <w:rFonts w:ascii="Cambria Math" w:eastAsiaTheme="minorEastAsia" w:hAnsi="Cambria Math"/>
+                                <w:i/>
+                              </w:rPr>
+                            </m:ctrlPr>
+                          </m:radPr>
+                          <m:deg/>
+                          <m:e>
+                            <m:r>
+                              <w:rPr>
+                                <w:rFonts w:ascii="Cambria Math" w:eastAsiaTheme="minorEastAsia" w:hAnsi="Cambria Math"/>
+                              </w:rPr>
+                              <m:t>2</m:t>
+                            </m:r>
+                          </m:e>
+                        </m:rad>
+                      </m:sup>
+                    </m:sSup>
+                  </m:num>
+                  <m:den>
+                    <m:rad>
+                      <m:radPr>
+                        <m:degHide m:val="1"/>
+                        <m:ctrlPr>
+                          <w:rPr>
+                            <w:rFonts w:ascii="Cambria Math" w:eastAsiaTheme="minorEastAsia" w:hAnsi="Cambria Math"/>
+                            <w:i/>
+                          </w:rPr>
+                        </m:ctrlPr>
+                      </m:radPr>
+                      <m:deg/>
+                      <m:e>
+                        <m:r>
+                          <w:rPr>
+                            <w:rFonts w:ascii="Cambria Math" w:eastAsiaTheme="minorEastAsia" w:hAnsi="Cambria Math"/>
+                          </w:rPr>
+                          <m:t>2</m:t>
+                        </m:r>
+                      </m:e>
+                    </m:rad>
+                  </m:den>
+                </m:f>
+              </m:e>
+            </m:d>
+            <m:r>
+              <w:rPr>
+                <w:rFonts w:ascii="Cambria Math" w:eastAsiaTheme="minorEastAsia" w:hAnsi="Cambria Math"/>
+              </w:rPr>
+              <m:t xml:space="preserve">,  </m:t>
+            </m:r>
+            <m:d>
+              <m:dPr>
+                <m:ctrlPr>
+                  <w:rPr>
+                    <w:rFonts w:ascii="Cambria Math" w:eastAsiaTheme="minorEastAsia" w:hAnsi="Cambria Math"/>
+                    <w:i/>
+                  </w:rPr>
+                </m:ctrlPr>
+              </m:dPr>
+              <m:e>
+                <m:r>
+                  <w:rPr>
+                    <w:rFonts w:ascii="Cambria Math" w:eastAsiaTheme="minorEastAsia" w:hAnsi="Cambria Math"/>
+                  </w:rPr>
+                  <m:t>x=±2, y=</m:t>
+                </m:r>
+                <m:r>
+                  <w:rPr>
+                    <w:rFonts w:ascii="Cambria Math" w:eastAsiaTheme="minorEastAsia" w:hAnsi="Cambria Math"/>
+                  </w:rPr>
+                  <m:t>-</m:t>
+                </m:r>
+                <m:rad>
+                  <m:radPr>
+                    <m:degHide m:val="1"/>
+                    <m:ctrlPr>
+                      <w:rPr>
+                        <w:rFonts w:ascii="Cambria Math" w:eastAsiaTheme="minorEastAsia" w:hAnsi="Cambria Math"/>
+                        <w:i/>
+                      </w:rPr>
+                    </m:ctrlPr>
+                  </m:radPr>
+                  <m:deg/>
+                  <m:e>
+                    <m:r>
+                      <w:rPr>
+                        <w:rFonts w:ascii="Cambria Math" w:eastAsiaTheme="minorEastAsia" w:hAnsi="Cambria Math"/>
+                      </w:rPr>
+                      <m:t>8</m:t>
+                    </m:r>
+                  </m:e>
+                </m:rad>
+                <m:r>
+                  <w:rPr>
+                    <w:rFonts w:ascii="Cambria Math" w:eastAsiaTheme="minorEastAsia" w:hAnsi="Cambria Math"/>
+                  </w:rPr>
+                  <m:t>,  λ=</m:t>
+                </m:r>
+                <m:f>
+                  <m:fPr>
+                    <m:ctrlPr>
+                      <w:rPr>
+                        <w:rFonts w:ascii="Cambria Math" w:eastAsiaTheme="minorEastAsia" w:hAnsi="Cambria Math"/>
+                        <w:i/>
+                      </w:rPr>
+                    </m:ctrlPr>
+                  </m:fPr>
+                  <m:num>
+                    <m:sSup>
+                      <m:sSupPr>
+                        <m:ctrlPr>
+                          <w:rPr>
+                            <w:rFonts w:ascii="Cambria Math" w:eastAsiaTheme="minorEastAsia" w:hAnsi="Cambria Math"/>
+                            <w:i/>
+                          </w:rPr>
+                        </m:ctrlPr>
+                      </m:sSupPr>
+                      <m:e>
+                        <m:r>
+                          <w:rPr>
+                            <w:rFonts w:ascii="Cambria Math" w:eastAsiaTheme="minorEastAsia" w:hAnsi="Cambria Math"/>
+                          </w:rPr>
+                          <m:t>e</m:t>
+                        </m:r>
+                      </m:e>
+                      <m:sup>
+                        <m:r>
+                          <w:rPr>
+                            <w:rFonts w:ascii="Cambria Math" w:eastAsiaTheme="minorEastAsia" w:hAnsi="Cambria Math"/>
+                          </w:rPr>
+                          <m:t>-</m:t>
+                        </m:r>
+                        <m:r>
+                          <w:rPr>
+                            <w:rFonts w:ascii="Cambria Math" w:eastAsiaTheme="minorEastAsia" w:hAnsi="Cambria Math"/>
+                          </w:rPr>
+                          <m:t>4</m:t>
+                        </m:r>
+                        <m:rad>
+                          <m:radPr>
+                            <m:degHide m:val="1"/>
+                            <m:ctrlPr>
+                              <w:rPr>
+                                <w:rFonts w:ascii="Cambria Math" w:eastAsiaTheme="minorEastAsia" w:hAnsi="Cambria Math"/>
+                                <w:i/>
+                              </w:rPr>
+                            </m:ctrlPr>
+                          </m:radPr>
+                          <m:deg/>
+                          <m:e>
+                            <m:r>
+                              <w:rPr>
+                                <w:rFonts w:ascii="Cambria Math" w:eastAsiaTheme="minorEastAsia" w:hAnsi="Cambria Math"/>
+                              </w:rPr>
+                              <m:t>2</m:t>
+                            </m:r>
+                          </m:e>
+                        </m:rad>
+                      </m:sup>
+                    </m:sSup>
+                  </m:num>
+                  <m:den>
+                    <m:r>
+                      <w:rPr>
+                        <w:rFonts w:ascii="Cambria Math" w:eastAsiaTheme="minorEastAsia" w:hAnsi="Cambria Math"/>
+                      </w:rPr>
+                      <m:t>-</m:t>
+                    </m:r>
+                    <w:bookmarkStart w:id="0" w:name="_GoBack"/>
+                    <w:bookmarkEnd w:id="0"/>
+                    <m:rad>
+                      <m:radPr>
+                        <m:degHide m:val="1"/>
+                        <m:ctrlPr>
+                          <w:rPr>
+                            <w:rFonts w:ascii="Cambria Math" w:eastAsiaTheme="minorEastAsia" w:hAnsi="Cambria Math"/>
+                            <w:i/>
+                          </w:rPr>
+                        </m:ctrlPr>
+                      </m:radPr>
+                      <m:deg/>
+                      <m:e>
+                        <m:r>
+                          <w:rPr>
+                            <w:rFonts w:ascii="Cambria Math" w:eastAsiaTheme="minorEastAsia" w:hAnsi="Cambria Math"/>
+                          </w:rPr>
+                          <m:t>2</m:t>
+                        </m:r>
+                      </m:e>
+                    </m:rad>
+                  </m:den>
+                </m:f>
+              </m:e>
+            </m:d>
+          </m:e>
+        </m:d>
+      </m:oMath>
+    </w:p>
+    <w:p>
+      <w:pPr>
+        <w:pStyle w:val="ListParagraph"/>
+        <w:rPr>
+          <w:rFonts w:eastAsiaTheme="minorEastAsia"/>
+        </w:rPr>
+      </w:pPr>
     </w:p>
     <w:p>
       <w:pPr>
@@ -931,6 +3180,12 @@
             </w:rPr>
             <m:t>y</m:t>
           </m:r>
+          <m:r>
+            <w:rPr>
+              <w:rFonts w:ascii="Cambria Math" w:eastAsiaTheme="minorEastAsia" w:hAnsi="Cambria Math"/>
+            </w:rPr>
+            <m:t>=0</m:t>
+          </m:r>
         </m:oMath>
       </m:oMathPara>
     </w:p>
@@ -947,7 +3202,19 @@
             <w:rPr>
               <w:rFonts w:ascii="Cambria Math" w:eastAsiaTheme="minorEastAsia" w:hAnsi="Cambria Math"/>
             </w:rPr>
-            <m:t>∇y=6πx-</m:t>
+            <m:t>∇y=6πx</m:t>
+          </m:r>
+          <m:r>
+            <w:rPr>
+              <w:rFonts w:ascii="Cambria Math" w:eastAsiaTheme="minorEastAsia" w:hAnsi="Cambria Math"/>
+            </w:rPr>
+            <m:t>y</m:t>
+          </m:r>
+          <m:r>
+            <w:rPr>
+              <w:rFonts w:ascii="Cambria Math" w:eastAsiaTheme="minorEastAsia" w:hAnsi="Cambria Math"/>
+            </w:rPr>
+            <m:t>-</m:t>
           </m:r>
           <m:r>
             <w:rPr>
@@ -972,6 +3239,12 @@
               <w:rFonts w:ascii="Cambria Math" w:eastAsiaTheme="minorEastAsia" w:hAnsi="Cambria Math"/>
             </w:rPr>
             <m:t>-6λπy</m:t>
+          </m:r>
+          <m:r>
+            <w:rPr>
+              <w:rFonts w:ascii="Cambria Math" w:eastAsiaTheme="minorEastAsia" w:hAnsi="Cambria Math"/>
+            </w:rPr>
+            <m:t>=0</m:t>
           </m:r>
         </m:oMath>
       </m:oMathPara>
@@ -1040,6 +3313,12 @@
               <w:rFonts w:ascii="Cambria Math" w:eastAsiaTheme="minorEastAsia" w:hAnsi="Cambria Math"/>
             </w:rPr>
             <m:t>6</m:t>
+          </m:r>
+          <m:r>
+            <w:rPr>
+              <w:rFonts w:ascii="Cambria Math" w:eastAsiaTheme="minorEastAsia" w:hAnsi="Cambria Math"/>
+            </w:rPr>
+            <m:t>=0</m:t>
           </m:r>
         </m:oMath>
       </m:oMathPara>
@@ -1083,11 +3362,49 @@
                   </m:ctrlPr>
                 </m:eqArrPr>
                 <m:e>
+                  <m:sSup>
+                    <m:sSupPr>
+                      <m:ctrlPr>
+                        <w:rPr>
+                          <w:rFonts w:ascii="Cambria Math" w:eastAsiaTheme="minorEastAsia" w:hAnsi="Cambria Math"/>
+                          <w:i/>
+                        </w:rPr>
+                      </m:ctrlPr>
+                    </m:sSupPr>
+                    <m:e>
+                      <m:r>
+                        <w:rPr>
+                          <w:rFonts w:ascii="Cambria Math" w:eastAsiaTheme="minorEastAsia" w:hAnsi="Cambria Math"/>
+                        </w:rPr>
+                        <m:t>y</m:t>
+                      </m:r>
+                    </m:e>
+                    <m:sup>
+                      <m:r>
+                        <w:rPr>
+                          <w:rFonts w:ascii="Cambria Math" w:eastAsiaTheme="minorEastAsia" w:hAnsi="Cambria Math"/>
+                        </w:rPr>
+                        <m:t>2</m:t>
+                      </m:r>
+                    </m:sup>
+                  </m:sSup>
                   <m:r>
                     <w:rPr>
                       <w:rFonts w:ascii="Cambria Math" w:eastAsiaTheme="minorEastAsia" w:hAnsi="Cambria Math"/>
                     </w:rPr>
-                    <m:t>y-2λ=0</m:t>
+                    <m:t>-2λ</m:t>
+                  </m:r>
+                  <m:r>
+                    <w:rPr>
+                      <w:rFonts w:ascii="Cambria Math" w:eastAsiaTheme="minorEastAsia" w:hAnsi="Cambria Math"/>
+                    </w:rPr>
+                    <m:t>y</m:t>
+                  </m:r>
+                  <m:r>
+                    <w:rPr>
+                      <w:rFonts w:ascii="Cambria Math" w:eastAsiaTheme="minorEastAsia" w:hAnsi="Cambria Math"/>
+                    </w:rPr>
+                    <m:t>=0</m:t>
                   </m:r>
                 </m:e>
                 <m:e>
@@ -1095,7 +3412,19 @@
                     <w:rPr>
                       <w:rFonts w:ascii="Cambria Math" w:eastAsiaTheme="minorEastAsia" w:hAnsi="Cambria Math"/>
                     </w:rPr>
-                    <m:t>x-λx-λy=0</m:t>
+                    <m:t>x</m:t>
+                  </m:r>
+                  <m:r>
+                    <w:rPr>
+                      <w:rFonts w:ascii="Cambria Math" w:eastAsiaTheme="minorEastAsia" w:hAnsi="Cambria Math"/>
+                    </w:rPr>
+                    <m:t>y</m:t>
+                  </m:r>
+                  <m:r>
+                    <w:rPr>
+                      <w:rFonts w:ascii="Cambria Math" w:eastAsiaTheme="minorEastAsia" w:hAnsi="Cambria Math"/>
+                    </w:rPr>
+                    <m:t>-λx-λy=0</m:t>
                   </m:r>
                 </m:e>
                 <m:e>
@@ -1105,8 +3434,6 @@
                     </w:rPr>
                     <m:t>-</m:t>
                   </m:r>
-                  <w:bookmarkStart w:id="0" w:name="_GoBack"/>
-                  <w:bookmarkEnd w:id="0"/>
                   <m:r>
                     <w:rPr>
                       <w:rFonts w:ascii="Cambria Math" w:eastAsiaTheme="minorEastAsia" w:hAnsi="Cambria Math"/>
@@ -1155,6 +3482,949 @@
     <w:p>
       <w:pPr>
         <w:pStyle w:val="ListParagraph"/>
+        <w:rPr>
+          <w:rFonts w:eastAsiaTheme="minorEastAsia"/>
+        </w:rPr>
+      </w:pPr>
+      <m:oMathPara>
+        <m:oMath>
+          <m:r>
+            <w:rPr>
+              <w:rFonts w:ascii="Cambria Math" w:hAnsi="Cambria Math"/>
+            </w:rPr>
+            <m:t xml:space="preserve">I: </m:t>
+          </m:r>
+          <m:r>
+            <w:rPr>
+              <w:rFonts w:ascii="Cambria Math" w:eastAsiaTheme="minorEastAsia" w:hAnsi="Cambria Math"/>
+            </w:rPr>
+            <m:t>y</m:t>
+          </m:r>
+          <m:d>
+            <m:dPr>
+              <m:ctrlPr>
+                <w:rPr>
+                  <w:rFonts w:ascii="Cambria Math" w:eastAsiaTheme="minorEastAsia" w:hAnsi="Cambria Math"/>
+                  <w:i/>
+                </w:rPr>
+              </m:ctrlPr>
+            </m:dPr>
+            <m:e>
+              <m:r>
+                <w:rPr>
+                  <w:rFonts w:ascii="Cambria Math" w:eastAsiaTheme="minorEastAsia" w:hAnsi="Cambria Math"/>
+                </w:rPr>
+                <m:t>y-2λ</m:t>
+              </m:r>
+            </m:e>
+          </m:d>
+          <m:r>
+            <w:rPr>
+              <w:rFonts w:ascii="Cambria Math" w:eastAsiaTheme="minorEastAsia" w:hAnsi="Cambria Math"/>
+            </w:rPr>
+            <m:t>=0   →</m:t>
+          </m:r>
+          <m:sSub>
+            <m:sSubPr>
+              <m:ctrlPr>
+                <w:rPr>
+                  <w:rFonts w:ascii="Cambria Math" w:eastAsiaTheme="minorEastAsia" w:hAnsi="Cambria Math"/>
+                  <w:i/>
+                </w:rPr>
+              </m:ctrlPr>
+            </m:sSubPr>
+            <m:e>
+              <m:r>
+                <w:rPr>
+                  <w:rFonts w:ascii="Cambria Math" w:eastAsiaTheme="minorEastAsia" w:hAnsi="Cambria Math"/>
+                </w:rPr>
+                <m:t>y</m:t>
+              </m:r>
+            </m:e>
+            <m:sub>
+              <m:r>
+                <w:rPr>
+                  <w:rFonts w:ascii="Cambria Math" w:eastAsiaTheme="minorEastAsia" w:hAnsi="Cambria Math"/>
+                </w:rPr>
+                <m:t>1</m:t>
+              </m:r>
+            </m:sub>
+          </m:sSub>
+          <m:r>
+            <w:rPr>
+              <w:rFonts w:ascii="Cambria Math" w:eastAsiaTheme="minorEastAsia" w:hAnsi="Cambria Math"/>
+            </w:rPr>
+            <m:t>=2λ</m:t>
+          </m:r>
+          <m:r>
+            <w:rPr>
+              <w:rFonts w:ascii="Cambria Math" w:eastAsiaTheme="minorEastAsia" w:hAnsi="Cambria Math"/>
+            </w:rPr>
+            <m:t xml:space="preserve">,  </m:t>
+          </m:r>
+          <m:sSub>
+            <m:sSubPr>
+              <m:ctrlPr>
+                <w:rPr>
+                  <w:rFonts w:ascii="Cambria Math" w:eastAsiaTheme="minorEastAsia" w:hAnsi="Cambria Math"/>
+                  <w:i/>
+                </w:rPr>
+              </m:ctrlPr>
+            </m:sSubPr>
+            <m:e>
+              <m:r>
+                <w:rPr>
+                  <w:rFonts w:ascii="Cambria Math" w:eastAsiaTheme="minorEastAsia" w:hAnsi="Cambria Math"/>
+                </w:rPr>
+                <m:t>y</m:t>
+              </m:r>
+            </m:e>
+            <m:sub>
+              <m:r>
+                <w:rPr>
+                  <w:rFonts w:ascii="Cambria Math" w:eastAsiaTheme="minorEastAsia" w:hAnsi="Cambria Math"/>
+                </w:rPr>
+                <m:t>2</m:t>
+              </m:r>
+            </m:sub>
+          </m:sSub>
+          <m:r>
+            <w:rPr>
+              <w:rFonts w:ascii="Cambria Math" w:eastAsiaTheme="minorEastAsia" w:hAnsi="Cambria Math"/>
+            </w:rPr>
+            <m:t>=0</m:t>
+          </m:r>
+        </m:oMath>
+      </m:oMathPara>
+    </w:p>
+    <w:p>
+      <w:pPr>
+        <w:pStyle w:val="ListParagraph"/>
+        <w:rPr>
+          <w:rFonts w:eastAsiaTheme="minorEastAsia"/>
+        </w:rPr>
+      </w:pPr>
+      <m:oMath>
+        <m:sSub>
+          <m:sSubPr>
+            <m:ctrlPr>
+              <w:rPr>
+                <w:rFonts w:ascii="Cambria Math" w:eastAsiaTheme="minorEastAsia" w:hAnsi="Cambria Math"/>
+                <w:i/>
+              </w:rPr>
+            </m:ctrlPr>
+          </m:sSubPr>
+          <m:e>
+            <m:r>
+              <w:rPr>
+                <w:rFonts w:ascii="Cambria Math" w:eastAsiaTheme="minorEastAsia" w:hAnsi="Cambria Math"/>
+              </w:rPr>
+              <m:t>y</m:t>
+            </m:r>
+          </m:e>
+          <m:sub>
+            <m:r>
+              <w:rPr>
+                <w:rFonts w:ascii="Cambria Math" w:eastAsiaTheme="minorEastAsia" w:hAnsi="Cambria Math"/>
+              </w:rPr>
+              <m:t>2</m:t>
+            </m:r>
+          </m:sub>
+        </m:sSub>
+        <m:r>
+          <w:rPr>
+            <w:rFonts w:ascii="Cambria Math" w:eastAsiaTheme="minorEastAsia" w:hAnsi="Cambria Math"/>
+          </w:rPr>
+          <m:t>=0:</m:t>
+        </m:r>
+      </m:oMath>
+      <w:r>
+        <w:rPr>
+          <w:rFonts w:eastAsiaTheme="minorEastAsia"/>
+        </w:rPr>
+        <w:t xml:space="preserve"> </w:t>
+      </w:r>
+    </w:p>
+    <w:p>
+      <w:pPr>
+        <w:pStyle w:val="ListParagraph"/>
+        <w:rPr>
+          <w:rFonts w:eastAsiaTheme="minorEastAsia"/>
+        </w:rPr>
+      </w:pPr>
+      <m:oMathPara>
+        <m:oMath>
+          <m:r>
+            <w:rPr>
+              <w:rFonts w:ascii="Cambria Math" w:eastAsiaTheme="minorEastAsia" w:hAnsi="Cambria Math"/>
+            </w:rPr>
+            <m:t>III:2=0→not possible</m:t>
+          </m:r>
+        </m:oMath>
+      </m:oMathPara>
+    </w:p>
+    <w:p>
+      <w:pPr>
+        <w:pStyle w:val="ListParagraph"/>
+        <w:rPr>
+          <w:rFonts w:eastAsiaTheme="minorEastAsia"/>
+        </w:rPr>
+      </w:pPr>
+    </w:p>
+    <w:p>
+      <w:pPr>
+        <w:pStyle w:val="ListParagraph"/>
+        <w:rPr>
+          <w:rFonts w:eastAsiaTheme="minorEastAsia"/>
+        </w:rPr>
+      </w:pPr>
+      <m:oMath>
+        <m:sSub>
+          <m:sSubPr>
+            <m:ctrlPr>
+              <w:rPr>
+                <w:rFonts w:ascii="Cambria Math" w:eastAsiaTheme="minorEastAsia" w:hAnsi="Cambria Math"/>
+                <w:i/>
+              </w:rPr>
+            </m:ctrlPr>
+          </m:sSubPr>
+          <m:e>
+            <m:r>
+              <w:rPr>
+                <w:rFonts w:ascii="Cambria Math" w:eastAsiaTheme="minorEastAsia" w:hAnsi="Cambria Math"/>
+              </w:rPr>
+              <m:t>y</m:t>
+            </m:r>
+          </m:e>
+          <m:sub>
+            <m:r>
+              <w:rPr>
+                <w:rFonts w:ascii="Cambria Math" w:eastAsiaTheme="minorEastAsia" w:hAnsi="Cambria Math"/>
+              </w:rPr>
+              <m:t>1</m:t>
+            </m:r>
+          </m:sub>
+        </m:sSub>
+        <m:r>
+          <w:rPr>
+            <w:rFonts w:ascii="Cambria Math" w:eastAsiaTheme="minorEastAsia" w:hAnsi="Cambria Math"/>
+          </w:rPr>
+          <m:t>=2λ :</m:t>
+        </m:r>
+      </m:oMath>
+      <w:r>
+        <w:rPr>
+          <w:rFonts w:eastAsiaTheme="minorEastAsia"/>
+        </w:rPr>
+        <w:t xml:space="preserve"> </w:t>
+      </w:r>
+    </w:p>
+    <w:p>
+      <w:pPr>
+        <w:pStyle w:val="ListParagraph"/>
+        <w:rPr>
+          <w:rFonts w:eastAsiaTheme="minorEastAsia"/>
+        </w:rPr>
+      </w:pPr>
+      <m:oMathPara>
+        <m:oMath>
+          <m:r>
+            <w:rPr>
+              <w:rFonts w:ascii="Cambria Math" w:eastAsiaTheme="minorEastAsia" w:hAnsi="Cambria Math"/>
+            </w:rPr>
+            <m:t>II:  2λx-λx-2</m:t>
+          </m:r>
+          <m:sSup>
+            <m:sSupPr>
+              <m:ctrlPr>
+                <w:rPr>
+                  <w:rFonts w:ascii="Cambria Math" w:eastAsiaTheme="minorEastAsia" w:hAnsi="Cambria Math"/>
+                  <w:i/>
+                </w:rPr>
+              </m:ctrlPr>
+            </m:sSupPr>
+            <m:e>
+              <m:r>
+                <w:rPr>
+                  <w:rFonts w:ascii="Cambria Math" w:eastAsiaTheme="minorEastAsia" w:hAnsi="Cambria Math"/>
+                </w:rPr>
+                <m:t>λ</m:t>
+              </m:r>
+            </m:e>
+            <m:sup>
+              <m:r>
+                <w:rPr>
+                  <w:rFonts w:ascii="Cambria Math" w:eastAsiaTheme="minorEastAsia" w:hAnsi="Cambria Math"/>
+                </w:rPr>
+                <m:t>2</m:t>
+              </m:r>
+            </m:sup>
+          </m:sSup>
+          <m:r>
+            <w:rPr>
+              <w:rFonts w:ascii="Cambria Math" w:eastAsiaTheme="minorEastAsia" w:hAnsi="Cambria Math"/>
+            </w:rPr>
+            <m:t>=0</m:t>
+          </m:r>
+        </m:oMath>
+      </m:oMathPara>
+    </w:p>
+    <w:p>
+      <w:pPr>
+        <w:pStyle w:val="ListParagraph"/>
+        <w:rPr>
+          <w:rFonts w:eastAsiaTheme="minorEastAsia"/>
+        </w:rPr>
+      </w:pPr>
+      <m:oMathPara>
+        <m:oMath>
+          <m:r>
+            <w:rPr>
+              <w:rFonts w:ascii="Cambria Math" w:eastAsiaTheme="minorEastAsia" w:hAnsi="Cambria Math"/>
+            </w:rPr>
+            <m:t>II: -4πλx-4π</m:t>
+          </m:r>
+          <m:sSup>
+            <m:sSupPr>
+              <m:ctrlPr>
+                <w:rPr>
+                  <w:rFonts w:ascii="Cambria Math" w:eastAsiaTheme="minorEastAsia" w:hAnsi="Cambria Math"/>
+                  <w:i/>
+                </w:rPr>
+              </m:ctrlPr>
+            </m:sSupPr>
+            <m:e>
+              <m:r>
+                <w:rPr>
+                  <w:rFonts w:ascii="Cambria Math" w:eastAsiaTheme="minorEastAsia" w:hAnsi="Cambria Math"/>
+                </w:rPr>
+                <m:t>λ</m:t>
+              </m:r>
+            </m:e>
+            <m:sup>
+              <m:r>
+                <w:rPr>
+                  <w:rFonts w:ascii="Cambria Math" w:eastAsiaTheme="minorEastAsia" w:hAnsi="Cambria Math"/>
+                </w:rPr>
+                <m:t>2</m:t>
+              </m:r>
+            </m:sup>
+          </m:sSup>
+          <m:r>
+            <w:rPr>
+              <w:rFonts w:ascii="Cambria Math" w:eastAsiaTheme="minorEastAsia" w:hAnsi="Cambria Math"/>
+            </w:rPr>
+            <m:t>+2=0</m:t>
+          </m:r>
+        </m:oMath>
+      </m:oMathPara>
+    </w:p>
+    <w:p>
+      <w:pPr>
+        <w:pStyle w:val="ListParagraph"/>
+        <w:rPr>
+          <w:rFonts w:eastAsiaTheme="minorEastAsia"/>
+        </w:rPr>
+      </w:pPr>
+      <m:oMathPara>
+        <m:oMath>
+          <m:r>
+            <w:rPr>
+              <w:rFonts w:ascii="Cambria Math" w:eastAsiaTheme="minorEastAsia" w:hAnsi="Cambria Math"/>
+            </w:rPr>
+            <m:t xml:space="preserve">II:  </m:t>
+          </m:r>
+          <m:r>
+            <w:rPr>
+              <w:rFonts w:ascii="Cambria Math" w:eastAsiaTheme="minorEastAsia" w:hAnsi="Cambria Math"/>
+            </w:rPr>
+            <m:t>λ</m:t>
+          </m:r>
+          <m:d>
+            <m:dPr>
+              <m:ctrlPr>
+                <w:rPr>
+                  <w:rFonts w:ascii="Cambria Math" w:eastAsiaTheme="minorEastAsia" w:hAnsi="Cambria Math"/>
+                  <w:i/>
+                </w:rPr>
+              </m:ctrlPr>
+            </m:dPr>
+            <m:e>
+              <m:r>
+                <w:rPr>
+                  <w:rFonts w:ascii="Cambria Math" w:eastAsiaTheme="minorEastAsia" w:hAnsi="Cambria Math"/>
+                </w:rPr>
+                <m:t>x-2λ</m:t>
+              </m:r>
+            </m:e>
+          </m:d>
+          <m:r>
+            <w:rPr>
+              <w:rFonts w:ascii="Cambria Math" w:eastAsiaTheme="minorEastAsia" w:hAnsi="Cambria Math"/>
+            </w:rPr>
+            <m:t>=0</m:t>
+          </m:r>
+        </m:oMath>
+      </m:oMathPara>
+    </w:p>
+    <w:p>
+      <w:pPr>
+        <w:pStyle w:val="ListParagraph"/>
+        <w:rPr>
+          <w:rFonts w:eastAsiaTheme="minorEastAsia"/>
+        </w:rPr>
+      </w:pPr>
+      <m:oMathPara>
+        <m:oMath>
+          <m:r>
+            <w:rPr>
+              <w:rFonts w:ascii="Cambria Math" w:eastAsiaTheme="minorEastAsia" w:hAnsi="Cambria Math"/>
+            </w:rPr>
+            <m:t>II: -</m:t>
+          </m:r>
+          <m:r>
+            <w:rPr>
+              <w:rFonts w:ascii="Cambria Math" w:eastAsiaTheme="minorEastAsia" w:hAnsi="Cambria Math"/>
+            </w:rPr>
+            <m:t>2</m:t>
+          </m:r>
+          <m:r>
+            <w:rPr>
+              <w:rFonts w:ascii="Cambria Math" w:eastAsiaTheme="minorEastAsia" w:hAnsi="Cambria Math"/>
+            </w:rPr>
+            <m:t>πλx-</m:t>
+          </m:r>
+          <m:r>
+            <w:rPr>
+              <w:rFonts w:ascii="Cambria Math" w:eastAsiaTheme="minorEastAsia" w:hAnsi="Cambria Math"/>
+            </w:rPr>
+            <m:t>2</m:t>
+          </m:r>
+          <m:r>
+            <w:rPr>
+              <w:rFonts w:ascii="Cambria Math" w:eastAsiaTheme="minorEastAsia" w:hAnsi="Cambria Math"/>
+            </w:rPr>
+            <m:t>π</m:t>
+          </m:r>
+          <m:sSup>
+            <m:sSupPr>
+              <m:ctrlPr>
+                <w:rPr>
+                  <w:rFonts w:ascii="Cambria Math" w:eastAsiaTheme="minorEastAsia" w:hAnsi="Cambria Math"/>
+                  <w:i/>
+                </w:rPr>
+              </m:ctrlPr>
+            </m:sSupPr>
+            <m:e>
+              <m:r>
+                <w:rPr>
+                  <w:rFonts w:ascii="Cambria Math" w:eastAsiaTheme="minorEastAsia" w:hAnsi="Cambria Math"/>
+                </w:rPr>
+                <m:t>λ</m:t>
+              </m:r>
+            </m:e>
+            <m:sup>
+              <m:r>
+                <w:rPr>
+                  <w:rFonts w:ascii="Cambria Math" w:eastAsiaTheme="minorEastAsia" w:hAnsi="Cambria Math"/>
+                </w:rPr>
+                <m:t>2</m:t>
+              </m:r>
+            </m:sup>
+          </m:sSup>
+          <m:r>
+            <w:rPr>
+              <w:rFonts w:ascii="Cambria Math" w:eastAsiaTheme="minorEastAsia" w:hAnsi="Cambria Math"/>
+            </w:rPr>
+            <m:t>+</m:t>
+          </m:r>
+          <m:r>
+            <w:rPr>
+              <w:rFonts w:ascii="Cambria Math" w:eastAsiaTheme="minorEastAsia" w:hAnsi="Cambria Math"/>
+            </w:rPr>
+            <m:t>1</m:t>
+          </m:r>
+          <m:r>
+            <w:rPr>
+              <w:rFonts w:ascii="Cambria Math" w:eastAsiaTheme="minorEastAsia" w:hAnsi="Cambria Math"/>
+            </w:rPr>
+            <m:t>=0</m:t>
+          </m:r>
+        </m:oMath>
+      </m:oMathPara>
+    </w:p>
+    <w:p>
+      <w:pPr>
+        <w:pStyle w:val="ListParagraph"/>
+        <w:rPr>
+          <w:rFonts w:eastAsiaTheme="minorEastAsia"/>
+        </w:rPr>
+      </w:pPr>
+      <m:oMathPara>
+        <m:oMath>
+          <m:r>
+            <w:rPr>
+              <w:rFonts w:ascii="Cambria Math" w:eastAsiaTheme="minorEastAsia" w:hAnsi="Cambria Math"/>
+            </w:rPr>
+            <m:t>II:  x=2λ=y  or λ=0</m:t>
+          </m:r>
+        </m:oMath>
+      </m:oMathPara>
+    </w:p>
+    <w:p>
+      <w:pPr>
+        <w:pStyle w:val="ListParagraph"/>
+        <w:rPr>
+          <w:rFonts w:eastAsiaTheme="minorEastAsia"/>
+        </w:rPr>
+      </w:pPr>
+      <m:oMath>
+        <m:r>
+          <w:rPr>
+            <w:rFonts w:ascii="Cambria Math" w:eastAsiaTheme="minorEastAsia" w:hAnsi="Cambria Math"/>
+          </w:rPr>
+          <m:t>λ=0:</m:t>
+        </m:r>
+      </m:oMath>
+      <w:r>
+        <w:rPr>
+          <w:rFonts w:eastAsiaTheme="minorEastAsia"/>
+        </w:rPr>
+        <w:t xml:space="preserve"> </w:t>
+      </w:r>
+    </w:p>
+    <w:p>
+      <w:pPr>
+        <w:pStyle w:val="ListParagraph"/>
+        <w:rPr>
+          <w:rFonts w:eastAsiaTheme="minorEastAsia"/>
+        </w:rPr>
+      </w:pPr>
+      <m:oMathPara>
+        <m:oMath>
+          <m:r>
+            <w:rPr>
+              <w:rFonts w:ascii="Cambria Math" w:eastAsiaTheme="minorEastAsia" w:hAnsi="Cambria Math"/>
+            </w:rPr>
+            <m:t>III:1=0→not possible</m:t>
+          </m:r>
+        </m:oMath>
+      </m:oMathPara>
+    </w:p>
+    <w:p>
+      <w:pPr>
+        <w:pStyle w:val="ListParagraph"/>
+        <w:rPr>
+          <w:rFonts w:eastAsiaTheme="minorEastAsia"/>
+        </w:rPr>
+      </w:pPr>
+      <m:oMath>
+        <m:sSub>
+          <m:sSubPr>
+            <m:ctrlPr>
+              <w:rPr>
+                <w:rFonts w:ascii="Cambria Math" w:eastAsiaTheme="minorEastAsia" w:hAnsi="Cambria Math"/>
+                <w:i/>
+              </w:rPr>
+            </m:ctrlPr>
+          </m:sSubPr>
+          <m:e>
+            <m:r>
+              <w:rPr>
+                <w:rFonts w:ascii="Cambria Math" w:eastAsiaTheme="minorEastAsia" w:hAnsi="Cambria Math"/>
+              </w:rPr>
+              <m:t>x</m:t>
+            </m:r>
+          </m:e>
+          <m:sub>
+            <m:r>
+              <w:rPr>
+                <w:rFonts w:ascii="Cambria Math" w:eastAsiaTheme="minorEastAsia" w:hAnsi="Cambria Math"/>
+              </w:rPr>
+              <m:t>1</m:t>
+            </m:r>
+          </m:sub>
+        </m:sSub>
+        <m:r>
+          <w:rPr>
+            <w:rFonts w:ascii="Cambria Math" w:eastAsiaTheme="minorEastAsia" w:hAnsi="Cambria Math"/>
+          </w:rPr>
+          <m:t>=</m:t>
+        </m:r>
+        <m:sSub>
+          <m:sSubPr>
+            <m:ctrlPr>
+              <w:rPr>
+                <w:rFonts w:ascii="Cambria Math" w:eastAsiaTheme="minorEastAsia" w:hAnsi="Cambria Math"/>
+                <w:i/>
+              </w:rPr>
+            </m:ctrlPr>
+          </m:sSubPr>
+          <m:e>
+            <m:r>
+              <w:rPr>
+                <w:rFonts w:ascii="Cambria Math" w:eastAsiaTheme="minorEastAsia" w:hAnsi="Cambria Math"/>
+              </w:rPr>
+              <m:t>y</m:t>
+            </m:r>
+          </m:e>
+          <m:sub>
+            <m:r>
+              <w:rPr>
+                <w:rFonts w:ascii="Cambria Math" w:eastAsiaTheme="minorEastAsia" w:hAnsi="Cambria Math"/>
+              </w:rPr>
+              <m:t>1</m:t>
+            </m:r>
+          </m:sub>
+        </m:sSub>
+        <m:r>
+          <w:rPr>
+            <w:rFonts w:ascii="Cambria Math" w:eastAsiaTheme="minorEastAsia" w:hAnsi="Cambria Math"/>
+          </w:rPr>
+          <m:t>=2λ :</m:t>
+        </m:r>
+      </m:oMath>
+      <w:r>
+        <w:rPr>
+          <w:rFonts w:eastAsiaTheme="minorEastAsia"/>
+        </w:rPr>
+        <w:t xml:space="preserve"> </w:t>
+      </w:r>
+    </w:p>
+    <w:p>
+      <w:pPr>
+        <w:pStyle w:val="ListParagraph"/>
+        <w:rPr>
+          <w:rFonts w:eastAsiaTheme="minorEastAsia"/>
+        </w:rPr>
+      </w:pPr>
+      <m:oMathPara>
+        <m:oMath>
+          <m:r>
+            <w:rPr>
+              <w:rFonts w:ascii="Cambria Math" w:eastAsiaTheme="minorEastAsia" w:hAnsi="Cambria Math"/>
+            </w:rPr>
+            <m:t>III: -2πλ∙2λ-2π</m:t>
+          </m:r>
+          <m:sSup>
+            <m:sSupPr>
+              <m:ctrlPr>
+                <w:rPr>
+                  <w:rFonts w:ascii="Cambria Math" w:eastAsiaTheme="minorEastAsia" w:hAnsi="Cambria Math"/>
+                  <w:i/>
+                </w:rPr>
+              </m:ctrlPr>
+            </m:sSupPr>
+            <m:e>
+              <m:r>
+                <w:rPr>
+                  <w:rFonts w:ascii="Cambria Math" w:eastAsiaTheme="minorEastAsia" w:hAnsi="Cambria Math"/>
+                </w:rPr>
+                <m:t>λ</m:t>
+              </m:r>
+            </m:e>
+            <m:sup>
+              <m:r>
+                <w:rPr>
+                  <w:rFonts w:ascii="Cambria Math" w:eastAsiaTheme="minorEastAsia" w:hAnsi="Cambria Math"/>
+                </w:rPr>
+                <m:t>2</m:t>
+              </m:r>
+            </m:sup>
+          </m:sSup>
+          <m:r>
+            <w:rPr>
+              <w:rFonts w:ascii="Cambria Math" w:eastAsiaTheme="minorEastAsia" w:hAnsi="Cambria Math"/>
+            </w:rPr>
+            <m:t>+1=-4π</m:t>
+          </m:r>
+          <m:sSup>
+            <m:sSupPr>
+              <m:ctrlPr>
+                <w:rPr>
+                  <w:rFonts w:ascii="Cambria Math" w:eastAsiaTheme="minorEastAsia" w:hAnsi="Cambria Math"/>
+                  <w:i/>
+                </w:rPr>
+              </m:ctrlPr>
+            </m:sSupPr>
+            <m:e>
+              <m:r>
+                <w:rPr>
+                  <w:rFonts w:ascii="Cambria Math" w:eastAsiaTheme="minorEastAsia" w:hAnsi="Cambria Math"/>
+                </w:rPr>
+                <m:t>λ</m:t>
+              </m:r>
+            </m:e>
+            <m:sup>
+              <m:r>
+                <w:rPr>
+                  <w:rFonts w:ascii="Cambria Math" w:eastAsiaTheme="minorEastAsia" w:hAnsi="Cambria Math"/>
+                </w:rPr>
+                <m:t>2</m:t>
+              </m:r>
+            </m:sup>
+          </m:sSup>
+          <m:r>
+            <w:rPr>
+              <w:rFonts w:ascii="Cambria Math" w:eastAsiaTheme="minorEastAsia" w:hAnsi="Cambria Math"/>
+            </w:rPr>
+            <m:t>-2π</m:t>
+          </m:r>
+          <m:sSup>
+            <m:sSupPr>
+              <m:ctrlPr>
+                <w:rPr>
+                  <w:rFonts w:ascii="Cambria Math" w:eastAsiaTheme="minorEastAsia" w:hAnsi="Cambria Math"/>
+                  <w:i/>
+                </w:rPr>
+              </m:ctrlPr>
+            </m:sSupPr>
+            <m:e>
+              <m:r>
+                <w:rPr>
+                  <w:rFonts w:ascii="Cambria Math" w:eastAsiaTheme="minorEastAsia" w:hAnsi="Cambria Math"/>
+                </w:rPr>
+                <m:t>λ</m:t>
+              </m:r>
+            </m:e>
+            <m:sup>
+              <m:r>
+                <w:rPr>
+                  <w:rFonts w:ascii="Cambria Math" w:eastAsiaTheme="minorEastAsia" w:hAnsi="Cambria Math"/>
+                </w:rPr>
+                <m:t>2</m:t>
+              </m:r>
+            </m:sup>
+          </m:sSup>
+          <m:r>
+            <w:rPr>
+              <w:rFonts w:ascii="Cambria Math" w:eastAsiaTheme="minorEastAsia" w:hAnsi="Cambria Math"/>
+            </w:rPr>
+            <m:t>+1=-6π</m:t>
+          </m:r>
+          <m:sSup>
+            <m:sSupPr>
+              <m:ctrlPr>
+                <w:rPr>
+                  <w:rFonts w:ascii="Cambria Math" w:eastAsiaTheme="minorEastAsia" w:hAnsi="Cambria Math"/>
+                  <w:i/>
+                </w:rPr>
+              </m:ctrlPr>
+            </m:sSupPr>
+            <m:e>
+              <m:r>
+                <w:rPr>
+                  <w:rFonts w:ascii="Cambria Math" w:eastAsiaTheme="minorEastAsia" w:hAnsi="Cambria Math"/>
+                </w:rPr>
+                <m:t>λ</m:t>
+              </m:r>
+            </m:e>
+            <m:sup>
+              <m:r>
+                <w:rPr>
+                  <w:rFonts w:ascii="Cambria Math" w:eastAsiaTheme="minorEastAsia" w:hAnsi="Cambria Math"/>
+                </w:rPr>
+                <m:t>2</m:t>
+              </m:r>
+            </m:sup>
+          </m:sSup>
+          <m:r>
+            <w:rPr>
+              <w:rFonts w:ascii="Cambria Math" w:eastAsiaTheme="minorEastAsia" w:hAnsi="Cambria Math"/>
+            </w:rPr>
+            <m:t>+1=0</m:t>
+          </m:r>
+        </m:oMath>
+      </m:oMathPara>
+    </w:p>
+    <w:p>
+      <w:pPr>
+        <w:pStyle w:val="ListParagraph"/>
+        <w:rPr>
+          <w:rFonts w:eastAsiaTheme="minorEastAsia"/>
+        </w:rPr>
+      </w:pPr>
+      <m:oMathPara>
+        <m:oMath>
+          <m:r>
+            <w:rPr>
+              <w:rFonts w:ascii="Cambria Math" w:eastAsiaTheme="minorEastAsia" w:hAnsi="Cambria Math"/>
+            </w:rPr>
+            <m:t>λ=±</m:t>
+          </m:r>
+          <m:rad>
+            <m:radPr>
+              <m:degHide m:val="1"/>
+              <m:ctrlPr>
+                <w:rPr>
+                  <w:rFonts w:ascii="Cambria Math" w:eastAsiaTheme="minorEastAsia" w:hAnsi="Cambria Math"/>
+                  <w:i/>
+                </w:rPr>
+              </m:ctrlPr>
+            </m:radPr>
+            <m:deg/>
+            <m:e>
+              <m:f>
+                <m:fPr>
+                  <m:ctrlPr>
+                    <w:rPr>
+                      <w:rFonts w:ascii="Cambria Math" w:eastAsiaTheme="minorEastAsia" w:hAnsi="Cambria Math"/>
+                      <w:i/>
+                    </w:rPr>
+                  </m:ctrlPr>
+                </m:fPr>
+                <m:num>
+                  <m:r>
+                    <w:rPr>
+                      <w:rFonts w:ascii="Cambria Math" w:eastAsiaTheme="minorEastAsia" w:hAnsi="Cambria Math"/>
+                    </w:rPr>
+                    <m:t>1</m:t>
+                  </m:r>
+                </m:num>
+                <m:den>
+                  <m:r>
+                    <w:rPr>
+                      <w:rFonts w:ascii="Cambria Math" w:eastAsiaTheme="minorEastAsia" w:hAnsi="Cambria Math"/>
+                    </w:rPr>
+                    <m:t>6π</m:t>
+                  </m:r>
+                </m:den>
+              </m:f>
+            </m:e>
+          </m:rad>
+        </m:oMath>
+      </m:oMathPara>
+    </w:p>
+    <w:p>
+      <w:pPr>
+        <w:pStyle w:val="ListParagraph"/>
+        <w:rPr>
+          <w:rFonts w:eastAsiaTheme="minorEastAsia"/>
+        </w:rPr>
+      </w:pPr>
+      <m:oMathPara>
+        <m:oMath>
+          <m:sSub>
+            <m:sSubPr>
+              <m:ctrlPr>
+                <w:rPr>
+                  <w:rFonts w:ascii="Cambria Math" w:eastAsiaTheme="minorEastAsia" w:hAnsi="Cambria Math"/>
+                  <w:i/>
+                </w:rPr>
+              </m:ctrlPr>
+            </m:sSubPr>
+            <m:e>
+              <m:r>
+                <w:rPr>
+                  <w:rFonts w:ascii="Cambria Math" w:eastAsiaTheme="minorEastAsia" w:hAnsi="Cambria Math"/>
+                </w:rPr>
+                <m:t>x</m:t>
+              </m:r>
+            </m:e>
+            <m:sub>
+              <m:r>
+                <w:rPr>
+                  <w:rFonts w:ascii="Cambria Math" w:eastAsiaTheme="minorEastAsia" w:hAnsi="Cambria Math"/>
+                </w:rPr>
+                <m:t>1</m:t>
+              </m:r>
+            </m:sub>
+          </m:sSub>
+          <m:r>
+            <w:rPr>
+              <w:rFonts w:ascii="Cambria Math" w:eastAsiaTheme="minorEastAsia" w:hAnsi="Cambria Math"/>
+            </w:rPr>
+            <m:t>=</m:t>
+          </m:r>
+          <m:sSub>
+            <m:sSubPr>
+              <m:ctrlPr>
+                <w:rPr>
+                  <w:rFonts w:ascii="Cambria Math" w:eastAsiaTheme="minorEastAsia" w:hAnsi="Cambria Math"/>
+                  <w:i/>
+                </w:rPr>
+              </m:ctrlPr>
+            </m:sSubPr>
+            <m:e>
+              <m:r>
+                <w:rPr>
+                  <w:rFonts w:ascii="Cambria Math" w:eastAsiaTheme="minorEastAsia" w:hAnsi="Cambria Math"/>
+                </w:rPr>
+                <m:t>y</m:t>
+              </m:r>
+            </m:e>
+            <m:sub>
+              <m:r>
+                <w:rPr>
+                  <w:rFonts w:ascii="Cambria Math" w:eastAsiaTheme="minorEastAsia" w:hAnsi="Cambria Math"/>
+                </w:rPr>
+                <m:t>1</m:t>
+              </m:r>
+            </m:sub>
+          </m:sSub>
+          <m:r>
+            <w:rPr>
+              <w:rFonts w:ascii="Cambria Math" w:eastAsiaTheme="minorEastAsia" w:hAnsi="Cambria Math"/>
+            </w:rPr>
+            <m:t>=±</m:t>
+          </m:r>
+          <m:r>
+            <w:rPr>
+              <w:rFonts w:ascii="Cambria Math" w:eastAsiaTheme="minorEastAsia" w:hAnsi="Cambria Math"/>
+            </w:rPr>
+            <m:t>2∙</m:t>
+          </m:r>
+          <m:rad>
+            <m:radPr>
+              <m:degHide m:val="1"/>
+              <m:ctrlPr>
+                <w:rPr>
+                  <w:rFonts w:ascii="Cambria Math" w:eastAsiaTheme="minorEastAsia" w:hAnsi="Cambria Math"/>
+                  <w:i/>
+                </w:rPr>
+              </m:ctrlPr>
+            </m:radPr>
+            <m:deg/>
+            <m:e>
+              <m:f>
+                <m:fPr>
+                  <m:ctrlPr>
+                    <w:rPr>
+                      <w:rFonts w:ascii="Cambria Math" w:eastAsiaTheme="minorEastAsia" w:hAnsi="Cambria Math"/>
+                      <w:i/>
+                    </w:rPr>
+                  </m:ctrlPr>
+                </m:fPr>
+                <m:num>
+                  <m:r>
+                    <w:rPr>
+                      <w:rFonts w:ascii="Cambria Math" w:eastAsiaTheme="minorEastAsia" w:hAnsi="Cambria Math"/>
+                    </w:rPr>
+                    <m:t>1</m:t>
+                  </m:r>
+                </m:num>
+                <m:den>
+                  <m:r>
+                    <w:rPr>
+                      <w:rFonts w:ascii="Cambria Math" w:eastAsiaTheme="minorEastAsia" w:hAnsi="Cambria Math"/>
+                    </w:rPr>
+                    <m:t>6π</m:t>
+                  </m:r>
+                </m:den>
+              </m:f>
+            </m:e>
+          </m:rad>
+        </m:oMath>
+      </m:oMathPara>
+    </w:p>
+    <w:p>
+      <w:pPr>
+        <w:pStyle w:val="ListParagraph"/>
+        <w:bidi/>
+        <w:rPr>
+          <w:rFonts w:eastAsiaTheme="minorEastAsia" w:hint="cs"/>
+          <w:rtl/>
+        </w:rPr>
       </w:pPr>
     </w:p>
     <w:sectPr>

</xml_diff>